<commit_message>
change connect status, lock
</commit_message>
<xml_diff>
--- a/Server/CartoonWarServer/IOCP정리ing.docx
+++ b/Server/CartoonWarServer/IOCP정리ing.docx
@@ -19828,7 +19828,6 @@
         <w:wordWrap/>
         <w:jc w:val="left"/>
         <w:rPr>
-          <w:rFonts w:hint="eastAsia"/>
           <w:sz w:val="22"/>
           <w:szCs w:val="24"/>
         </w:rPr>
@@ -19954,18 +19953,16 @@
         <w:wordWrap/>
         <w:jc w:val="left"/>
         <w:rPr>
-          <w:rFonts w:hint="eastAsia"/>
-          <w:sz w:val="22"/>
-          <w:szCs w:val="24"/>
-        </w:rPr>
-      </w:pPr>
-    </w:p>
-    <w:p>
-      <w:pPr>
-        <w:wordWrap/>
-        <w:jc w:val="left"/>
-        <w:rPr>
-          <w:rFonts w:hint="eastAsia"/>
+          <w:sz w:val="22"/>
+          <w:szCs w:val="24"/>
+        </w:rPr>
+      </w:pPr>
+    </w:p>
+    <w:p>
+      <w:pPr>
+        <w:wordWrap/>
+        <w:jc w:val="left"/>
+        <w:rPr>
           <w:sz w:val="22"/>
           <w:szCs w:val="24"/>
         </w:rPr>
@@ -20037,7 +20034,6 @@
         <w:wordWrap/>
         <w:jc w:val="left"/>
         <w:rPr>
-          <w:rFonts w:hint="eastAsia"/>
           <w:sz w:val="22"/>
           <w:szCs w:val="24"/>
         </w:rPr>
@@ -20085,23 +20081,7 @@
           <w:sz w:val="22"/>
           <w:szCs w:val="24"/>
         </w:rPr>
-        <w:t xml:space="preserve">생성할때 초기화 하므로 </w:t>
-      </w:r>
-      <w:r>
-        <w:rPr>
-          <w:rFonts w:hint="eastAsia"/>
-          <w:sz w:val="22"/>
-          <w:szCs w:val="24"/>
-        </w:rPr>
-        <w:t>데이터 레이스</w:t>
-      </w:r>
-      <w:r>
-        <w:rPr>
-          <w:rFonts w:hint="eastAsia"/>
-          <w:sz w:val="22"/>
-          <w:szCs w:val="24"/>
-        </w:rPr>
-        <w:t xml:space="preserve"> 아님</w:t>
+        <w:t>생성할때 초기화 하므로 데이터 레이스 아님</w:t>
       </w:r>
     </w:p>
     <w:p>
@@ -20244,15 +20224,7 @@
           <w:sz w:val="22"/>
           <w:szCs w:val="24"/>
         </w:rPr>
-        <w:t xml:space="preserve">개 다 </w:t>
-      </w:r>
-      <w:r>
-        <w:rPr>
-          <w:rFonts w:hint="eastAsia"/>
-          <w:sz w:val="22"/>
-          <w:szCs w:val="24"/>
-        </w:rPr>
-        <w:t>데이터 레이스 아님</w:t>
+        <w:t>개 다 데이터 레이스 아님</w:t>
       </w:r>
       <w:r>
         <w:rPr>
@@ -20270,7 +20242,6 @@
         <w:wordWrap/>
         <w:jc w:val="left"/>
         <w:rPr>
-          <w:rFonts w:hint="eastAsia"/>
           <w:sz w:val="22"/>
           <w:szCs w:val="24"/>
         </w:rPr>
@@ -20342,7 +20313,6 @@
         <w:wordWrap/>
         <w:jc w:val="left"/>
         <w:rPr>
-          <w:rFonts w:hint="eastAsia"/>
           <w:sz w:val="22"/>
           <w:szCs w:val="24"/>
         </w:rPr>
@@ -20376,7 +20346,584 @@
           <w:sz w:val="22"/>
           <w:szCs w:val="24"/>
         </w:rPr>
-        <w:t>데이터 레이스임</w:t>
+        <w:t>데이터 레이스임,</w:t>
+      </w:r>
+      <w:r>
+        <w:rPr>
+          <w:sz w:val="22"/>
+          <w:szCs w:val="24"/>
+        </w:rPr>
+        <w:t xml:space="preserve"> </w:t>
+      </w:r>
+      <w:r>
+        <w:rPr>
+          <w:rFonts w:hint="eastAsia"/>
+          <w:sz w:val="22"/>
+          <w:szCs w:val="24"/>
+        </w:rPr>
+        <w:t>본인 클라</w:t>
+      </w:r>
+      <w:r>
+        <w:rPr>
+          <w:sz w:val="22"/>
+          <w:szCs w:val="24"/>
+        </w:rPr>
+        <w:t xml:space="preserve"> </w:t>
+      </w:r>
+      <w:r>
+        <w:rPr>
+          <w:rFonts w:hint="eastAsia"/>
+          <w:sz w:val="22"/>
+          <w:szCs w:val="24"/>
+        </w:rPr>
+        <w:t>다른 클라에서 다 접근함</w:t>
+      </w:r>
+    </w:p>
+    <w:p>
+      <w:pPr>
+        <w:wordWrap/>
+        <w:jc w:val="left"/>
+        <w:rPr>
+          <w:sz w:val="22"/>
+          <w:szCs w:val="24"/>
+        </w:rPr>
+      </w:pPr>
+      <w:r>
+        <w:rPr>
+          <w:color w:val="FF0000"/>
+          <w:sz w:val="22"/>
+          <w:szCs w:val="24"/>
+        </w:rPr>
+        <w:t>char m_name[MAX_ID_LEN + 1]</w:t>
+      </w:r>
+      <w:r>
+        <w:rPr>
+          <w:sz w:val="22"/>
+          <w:szCs w:val="24"/>
+        </w:rPr>
+        <w:t xml:space="preserve"> = </w:t>
+      </w:r>
+      <w:r>
+        <w:rPr>
+          <w:rFonts w:hint="eastAsia"/>
+          <w:sz w:val="22"/>
+          <w:szCs w:val="24"/>
+        </w:rPr>
+        <w:t>데이터 레이스임,</w:t>
+      </w:r>
+      <w:r>
+        <w:rPr>
+          <w:sz w:val="22"/>
+          <w:szCs w:val="24"/>
+        </w:rPr>
+        <w:t xml:space="preserve"> </w:t>
+      </w:r>
+      <w:r>
+        <w:rPr>
+          <w:rFonts w:hint="eastAsia"/>
+          <w:sz w:val="22"/>
+          <w:szCs w:val="24"/>
+        </w:rPr>
+        <w:t>로그인 패킷을 받을 때 수정되므로</w:t>
+      </w:r>
+    </w:p>
+    <w:p>
+      <w:pPr>
+        <w:wordWrap/>
+        <w:jc w:val="left"/>
+        <w:rPr>
+          <w:sz w:val="22"/>
+          <w:szCs w:val="24"/>
+        </w:rPr>
+      </w:pPr>
+      <w:r>
+        <w:rPr>
+          <w:color w:val="FF0000"/>
+          <w:sz w:val="22"/>
+          <w:szCs w:val="24"/>
+        </w:rPr>
+        <w:t>m_socket</w:t>
+      </w:r>
+      <w:r>
+        <w:rPr>
+          <w:color w:val="FF0000"/>
+          <w:sz w:val="22"/>
+          <w:szCs w:val="24"/>
+        </w:rPr>
+        <w:t xml:space="preserve">, </w:t>
+      </w:r>
+      <w:r>
+        <w:rPr>
+          <w:color w:val="FF0000"/>
+          <w:sz w:val="22"/>
+          <w:szCs w:val="24"/>
+        </w:rPr>
+        <w:t>m_isConnected</w:t>
+      </w:r>
+      <w:r>
+        <w:rPr>
+          <w:color w:val="FF0000"/>
+          <w:sz w:val="22"/>
+          <w:szCs w:val="24"/>
+        </w:rPr>
+        <w:t xml:space="preserve">, </w:t>
+      </w:r>
+      <w:r>
+        <w:rPr>
+          <w:color w:val="FF0000"/>
+          <w:sz w:val="22"/>
+          <w:szCs w:val="24"/>
+        </w:rPr>
+        <w:t>m_name</w:t>
+      </w:r>
+      <w:r>
+        <w:rPr>
+          <w:rFonts w:hint="eastAsia"/>
+          <w:sz w:val="22"/>
+          <w:szCs w:val="24"/>
+        </w:rPr>
+        <w:t xml:space="preserve">은 </w:t>
+      </w:r>
+      <w:r>
+        <w:rPr>
+          <w:sz w:val="22"/>
+          <w:szCs w:val="24"/>
+        </w:rPr>
+        <w:t>mutex</w:t>
+      </w:r>
+      <w:r>
+        <w:rPr>
+          <w:rFonts w:hint="eastAsia"/>
+          <w:sz w:val="22"/>
+          <w:szCs w:val="24"/>
+        </w:rPr>
+        <w:t>로 보호할거임</w:t>
+      </w:r>
+    </w:p>
+    <w:p>
+      <w:pPr>
+        <w:wordWrap/>
+        <w:jc w:val="left"/>
+        <w:rPr>
+          <w:sz w:val="22"/>
+          <w:szCs w:val="24"/>
+        </w:rPr>
+      </w:pPr>
+      <w:r>
+        <w:rPr>
+          <w:rFonts w:hint="eastAsia"/>
+          <w:color w:val="FF0000"/>
+          <w:sz w:val="22"/>
+          <w:szCs w:val="24"/>
+        </w:rPr>
+        <w:t>x</w:t>
+      </w:r>
+      <w:r>
+        <w:rPr>
+          <w:color w:val="FF0000"/>
+          <w:sz w:val="22"/>
+          <w:szCs w:val="24"/>
+        </w:rPr>
+        <w:t>,y</w:t>
+      </w:r>
+      <w:r>
+        <w:rPr>
+          <w:rFonts w:hint="eastAsia"/>
+          <w:sz w:val="22"/>
+          <w:szCs w:val="24"/>
+        </w:rPr>
+        <w:t>는 보호 안할거임,</w:t>
+      </w:r>
+      <w:r>
+        <w:rPr>
+          <w:sz w:val="22"/>
+          <w:szCs w:val="24"/>
+        </w:rPr>
+        <w:t xml:space="preserve"> </w:t>
+      </w:r>
+      <w:r>
+        <w:rPr>
+          <w:rFonts w:hint="eastAsia"/>
+          <w:sz w:val="22"/>
+          <w:szCs w:val="24"/>
+        </w:rPr>
+        <w:t>어차피 바로바로 업데이트되고 오류 났을때의 오차가 작음 그러나 실제 게임에서는 텔포,</w:t>
+      </w:r>
+      <w:r>
+        <w:rPr>
+          <w:sz w:val="22"/>
+          <w:szCs w:val="24"/>
+        </w:rPr>
+        <w:t xml:space="preserve"> </w:t>
+      </w:r>
+      <w:r>
+        <w:rPr>
+          <w:rFonts w:hint="eastAsia"/>
+          <w:sz w:val="22"/>
+          <w:szCs w:val="24"/>
+        </w:rPr>
+        <w:t>대륙 건너뛰므로</w:t>
+      </w:r>
+      <w:r>
+        <w:rPr>
+          <w:sz w:val="22"/>
+          <w:szCs w:val="24"/>
+        </w:rPr>
+        <w:t xml:space="preserve"> </w:t>
+      </w:r>
+      <w:r>
+        <w:rPr>
+          <w:rFonts w:hint="eastAsia"/>
+          <w:sz w:val="22"/>
+          <w:szCs w:val="24"/>
+        </w:rPr>
+        <w:t>락 걸어야함,</w:t>
+      </w:r>
+      <w:r>
+        <w:rPr>
+          <w:sz w:val="22"/>
+          <w:szCs w:val="24"/>
+        </w:rPr>
+        <w:t xml:space="preserve"> </w:t>
+      </w:r>
+      <w:r>
+        <w:rPr>
+          <w:rFonts w:hint="eastAsia"/>
+          <w:sz w:val="22"/>
+          <w:szCs w:val="24"/>
+        </w:rPr>
+        <w:t xml:space="preserve">우리는 좌표 </w:t>
+      </w:r>
+      <w:r>
+        <w:rPr>
+          <w:sz w:val="22"/>
+          <w:szCs w:val="24"/>
+        </w:rPr>
+        <w:t>1</w:t>
+      </w:r>
+      <w:r>
+        <w:rPr>
+          <w:rFonts w:hint="eastAsia"/>
+          <w:sz w:val="22"/>
+          <w:szCs w:val="24"/>
+        </w:rPr>
+        <w:t>칸씩 이동해서 ㄱㅊ</w:t>
+      </w:r>
+    </w:p>
+    <w:p>
+      <w:pPr>
+        <w:wordWrap/>
+        <w:jc w:val="left"/>
+        <w:rPr>
+          <w:color w:val="00B050"/>
+          <w:sz w:val="22"/>
+          <w:szCs w:val="24"/>
+        </w:rPr>
+      </w:pPr>
+      <w:r>
+        <w:rPr>
+          <w:sz w:val="22"/>
+          <w:szCs w:val="24"/>
+        </w:rPr>
+        <w:lastRenderedPageBreak/>
+        <w:t>current_User_ID</w:t>
+      </w:r>
+      <w:r>
+        <w:rPr>
+          <w:sz w:val="22"/>
+          <w:szCs w:val="24"/>
+        </w:rPr>
+        <w:t xml:space="preserve"> </w:t>
+      </w:r>
+      <w:r>
+        <w:rPr>
+          <w:rFonts w:hint="eastAsia"/>
+          <w:sz w:val="22"/>
+          <w:szCs w:val="24"/>
+        </w:rPr>
+        <w:t xml:space="preserve">값도 </w:t>
+      </w:r>
+      <w:r>
+        <w:rPr>
+          <w:sz w:val="22"/>
+          <w:szCs w:val="24"/>
+        </w:rPr>
+        <w:t>한 쓰레드가 accept 끝나면 끝에 AcceptEx를 호출하게 해놔서 여러 쓰레드가 동시 접근 안</w:t>
+      </w:r>
+      <w:r>
+        <w:rPr>
+          <w:rFonts w:hint="eastAsia"/>
+          <w:sz w:val="22"/>
+          <w:szCs w:val="24"/>
+        </w:rPr>
+        <w:t>하지만 이렇게 되면 여러 클라가 동시에 접속할 때 한명한명 접속해서 엄청 오래걸림,</w:t>
+      </w:r>
+      <w:r>
+        <w:rPr>
+          <w:sz w:val="22"/>
+          <w:szCs w:val="24"/>
+        </w:rPr>
+        <w:t xml:space="preserve"> </w:t>
+      </w:r>
+      <w:r>
+        <w:rPr>
+          <w:rFonts w:hint="eastAsia"/>
+          <w:sz w:val="22"/>
+          <w:szCs w:val="24"/>
+        </w:rPr>
+        <w:t>나중에</w:t>
+      </w:r>
+      <w:r>
+        <w:rPr>
+          <w:sz w:val="22"/>
+          <w:szCs w:val="24"/>
+        </w:rPr>
+        <w:t xml:space="preserve"> AcceptEx를 여러</w:t>
+      </w:r>
+      <w:r>
+        <w:rPr>
+          <w:rFonts w:hint="eastAsia"/>
+          <w:sz w:val="22"/>
+          <w:szCs w:val="24"/>
+        </w:rPr>
+        <w:t xml:space="preserve"> </w:t>
+      </w:r>
+      <w:r>
+        <w:rPr>
+          <w:sz w:val="22"/>
+          <w:szCs w:val="24"/>
+        </w:rPr>
+        <w:t>곳에서 호출하게 확장했을</w:t>
+      </w:r>
+      <w:r>
+        <w:rPr>
+          <w:rFonts w:hint="eastAsia"/>
+          <w:sz w:val="22"/>
+          <w:szCs w:val="24"/>
+        </w:rPr>
+        <w:t xml:space="preserve"> </w:t>
+      </w:r>
+      <w:r>
+        <w:rPr>
+          <w:sz w:val="22"/>
+          <w:szCs w:val="24"/>
+        </w:rPr>
+        <w:t>때를 대비</w:t>
+      </w:r>
+      <w:r>
+        <w:rPr>
+          <w:rFonts w:hint="eastAsia"/>
+          <w:sz w:val="22"/>
+          <w:szCs w:val="24"/>
+        </w:rPr>
+        <w:t xml:space="preserve">해 미리 전역 </w:t>
+      </w:r>
+      <w:r>
+        <w:rPr>
+          <w:sz w:val="22"/>
+          <w:szCs w:val="24"/>
+        </w:rPr>
+        <w:t xml:space="preserve">mutex </w:t>
+      </w:r>
+      <w:r>
+        <w:rPr>
+          <w:rFonts w:hint="eastAsia"/>
+          <w:sz w:val="22"/>
+          <w:szCs w:val="24"/>
+        </w:rPr>
+        <w:t>락을 걸어둠</w:t>
+      </w:r>
+    </w:p>
+    <w:p>
+      <w:pPr>
+        <w:wordWrap/>
+        <w:jc w:val="left"/>
+        <w:rPr>
+          <w:sz w:val="22"/>
+          <w:szCs w:val="24"/>
+        </w:rPr>
+      </w:pPr>
+      <w:r>
+        <w:rPr>
+          <w:color w:val="00B050"/>
+          <w:sz w:val="22"/>
+          <w:szCs w:val="24"/>
+        </w:rPr>
+        <w:t xml:space="preserve">ClientInfo </w:t>
+      </w:r>
+      <w:r>
+        <w:rPr>
+          <w:sz w:val="22"/>
+          <w:szCs w:val="24"/>
+        </w:rPr>
+        <w:t>g_clients[MAX_USER];</w:t>
+      </w:r>
+      <w:r>
+        <w:rPr>
+          <w:sz w:val="22"/>
+          <w:szCs w:val="24"/>
+        </w:rPr>
+        <w:t xml:space="preserve"> </w:t>
+      </w:r>
+      <w:r>
+        <w:rPr>
+          <w:rFonts w:hint="eastAsia"/>
+          <w:sz w:val="22"/>
+          <w:szCs w:val="24"/>
+        </w:rPr>
+        <w:t>이게 의미하는건 동시 접속자 수임,</w:t>
+      </w:r>
+      <w:r>
+        <w:rPr>
+          <w:sz w:val="22"/>
+          <w:szCs w:val="24"/>
+        </w:rPr>
+        <w:t xml:space="preserve"> </w:t>
+      </w:r>
+      <w:r>
+        <w:rPr>
+          <w:rFonts w:hint="eastAsia"/>
+          <w:sz w:val="22"/>
+          <w:szCs w:val="24"/>
+        </w:rPr>
+        <w:t>그런데 유저들은 나갔다가 들어왔다 할 수도 있음,</w:t>
+      </w:r>
+      <w:r>
+        <w:rPr>
+          <w:sz w:val="22"/>
+          <w:szCs w:val="24"/>
+        </w:rPr>
+        <w:t xml:space="preserve"> </w:t>
+      </w:r>
+      <w:r>
+        <w:rPr>
+          <w:rFonts w:hint="eastAsia"/>
+          <w:sz w:val="22"/>
+          <w:szCs w:val="24"/>
+        </w:rPr>
+        <w:t xml:space="preserve">그래서 동접자가 </w:t>
+      </w:r>
+      <w:r>
+        <w:rPr>
+          <w:sz w:val="22"/>
+          <w:szCs w:val="24"/>
+        </w:rPr>
+        <w:t>5000</w:t>
+      </w:r>
+      <w:r>
+        <w:rPr>
+          <w:rFonts w:hint="eastAsia"/>
+          <w:sz w:val="22"/>
+          <w:szCs w:val="24"/>
+        </w:rPr>
+        <w:t xml:space="preserve">명이다 하면 주로 </w:t>
+      </w:r>
+      <w:r>
+        <w:rPr>
+          <w:sz w:val="22"/>
+          <w:szCs w:val="24"/>
+        </w:rPr>
+        <w:t>5</w:t>
+      </w:r>
+      <w:r>
+        <w:rPr>
+          <w:rFonts w:hint="eastAsia"/>
+          <w:sz w:val="22"/>
+          <w:szCs w:val="24"/>
+        </w:rPr>
+        <w:t xml:space="preserve">배를 잡아서 왔다갔다 하는 유저는 </w:t>
+      </w:r>
+      <w:r>
+        <w:rPr>
+          <w:sz w:val="22"/>
+          <w:szCs w:val="24"/>
+        </w:rPr>
+        <w:t>25000</w:t>
+      </w:r>
+      <w:r>
+        <w:rPr>
+          <w:rFonts w:hint="eastAsia"/>
+          <w:sz w:val="22"/>
+          <w:szCs w:val="24"/>
+        </w:rPr>
+        <w:t>명 정도로 잡는다.</w:t>
+      </w:r>
+      <w:r>
+        <w:rPr>
+          <w:sz w:val="22"/>
+          <w:szCs w:val="24"/>
+        </w:rPr>
+        <w:t xml:space="preserve"> </w:t>
+      </w:r>
+      <w:r>
+        <w:rPr>
+          <w:rFonts w:hint="eastAsia"/>
+          <w:sz w:val="22"/>
+          <w:szCs w:val="24"/>
+        </w:rPr>
+        <w:t xml:space="preserve">서버도 매일매일 새로 </w:t>
+      </w:r>
+      <w:r>
+        <w:rPr>
+          <w:rFonts w:hint="eastAsia"/>
+          <w:sz w:val="22"/>
+          <w:szCs w:val="24"/>
+        </w:rPr>
+        <w:t>여는 게</w:t>
+      </w:r>
+      <w:r>
+        <w:rPr>
+          <w:rFonts w:hint="eastAsia"/>
+          <w:sz w:val="22"/>
+          <w:szCs w:val="24"/>
+        </w:rPr>
+        <w:t xml:space="preserve"> 아니라 최소 </w:t>
+      </w:r>
+      <w:r>
+        <w:rPr>
+          <w:sz w:val="22"/>
+          <w:szCs w:val="24"/>
+        </w:rPr>
+        <w:t>5,6</w:t>
+      </w:r>
+      <w:r>
+        <w:rPr>
+          <w:rFonts w:hint="eastAsia"/>
+          <w:sz w:val="22"/>
+          <w:szCs w:val="24"/>
+        </w:rPr>
+        <w:t xml:space="preserve">일 단위로 </w:t>
+      </w:r>
+      <w:r>
+        <w:rPr>
+          <w:rFonts w:hint="eastAsia"/>
+          <w:sz w:val="22"/>
+          <w:szCs w:val="24"/>
+        </w:rPr>
+        <w:t>점검하므로</w:t>
+      </w:r>
+      <w:r>
+        <w:rPr>
+          <w:rFonts w:hint="eastAsia"/>
+          <w:sz w:val="22"/>
+          <w:szCs w:val="24"/>
+        </w:rPr>
+        <w:t xml:space="preserve"> 객체를 매번 늘릴 수 없음,</w:t>
+      </w:r>
+      <w:r>
+        <w:rPr>
+          <w:sz w:val="22"/>
+          <w:szCs w:val="24"/>
+        </w:rPr>
+        <w:t xml:space="preserve"> </w:t>
+      </w:r>
+      <w:r>
+        <w:rPr>
+          <w:rFonts w:hint="eastAsia"/>
+          <w:sz w:val="22"/>
+          <w:szCs w:val="24"/>
+        </w:rPr>
+        <w:t>나간 객체 자리에 재사용을 해야함</w:t>
       </w:r>
       <w:r>
         <w:rPr>
@@ -20399,56 +20946,329 @@
           <w:sz w:val="22"/>
           <w:szCs w:val="24"/>
         </w:rPr>
-        <w:t>본인 클라</w:t>
-      </w:r>
-      <w:r>
-        <w:rPr>
-          <w:sz w:val="22"/>
-          <w:szCs w:val="24"/>
-        </w:rPr>
-        <w:t xml:space="preserve"> </w:t>
-      </w:r>
-      <w:r>
-        <w:rPr>
-          <w:rFonts w:hint="eastAsia"/>
-          <w:sz w:val="22"/>
-          <w:szCs w:val="24"/>
-        </w:rPr>
-        <w:t>다른 클라에서 다 접근함</w:t>
-      </w:r>
-    </w:p>
-    <w:p>
-      <w:pPr>
-        <w:wordWrap/>
-        <w:jc w:val="left"/>
-        <w:rPr>
-          <w:rFonts w:hint="eastAsia"/>
-          <w:sz w:val="22"/>
-          <w:szCs w:val="24"/>
-        </w:rPr>
-      </w:pPr>
-      <w:r>
-        <w:rPr>
+        <w:t xml:space="preserve">그래서 </w:t>
+      </w:r>
+      <w:r>
+        <w:rPr>
+          <w:sz w:val="22"/>
+          <w:szCs w:val="24"/>
+        </w:rPr>
+        <w:t>connected</w:t>
+      </w:r>
+      <w:r>
+        <w:rPr>
+          <w:rFonts w:hint="eastAsia"/>
+          <w:sz w:val="22"/>
+          <w:szCs w:val="24"/>
+        </w:rPr>
+        <w:t>를 확인해야함,</w:t>
+      </w:r>
+      <w:r>
+        <w:rPr>
+          <w:sz w:val="22"/>
+          <w:szCs w:val="24"/>
+        </w:rPr>
+        <w:t xml:space="preserve"> true</w:t>
+      </w:r>
+      <w:r>
+        <w:rPr>
+          <w:rFonts w:hint="eastAsia"/>
+          <w:sz w:val="22"/>
+          <w:szCs w:val="24"/>
+        </w:rPr>
+        <w:t>인 애는 재사용 하면 안 된다</w:t>
+      </w:r>
+    </w:p>
+    <w:p>
+      <w:pPr>
+        <w:wordWrap/>
+        <w:jc w:val="left"/>
+        <w:rPr>
+          <w:sz w:val="22"/>
+          <w:szCs w:val="24"/>
+        </w:rPr>
+      </w:pPr>
+      <w:r>
+        <w:rPr>
+          <w:rFonts w:hint="eastAsia"/>
+          <w:sz w:val="22"/>
+          <w:szCs w:val="24"/>
+        </w:rPr>
+        <w:t xml:space="preserve">그런데 </w:t>
+      </w:r>
+      <w:r>
+        <w:rPr>
+          <w:sz w:val="22"/>
+          <w:szCs w:val="24"/>
+        </w:rPr>
+        <w:t>connected</w:t>
+      </w:r>
+      <w:r>
+        <w:rPr>
+          <w:rFonts w:hint="eastAsia"/>
+          <w:sz w:val="22"/>
+          <w:szCs w:val="24"/>
+        </w:rPr>
+        <w:t xml:space="preserve">가 </w:t>
+      </w:r>
+      <w:r>
+        <w:rPr>
+          <w:sz w:val="22"/>
+          <w:szCs w:val="24"/>
+        </w:rPr>
+        <w:t>true</w:t>
+      </w:r>
+      <w:r>
+        <w:rPr>
+          <w:rFonts w:hint="eastAsia"/>
+          <w:sz w:val="22"/>
+          <w:szCs w:val="24"/>
+        </w:rPr>
+        <w:t xml:space="preserve">되는 과정이 </w:t>
+      </w:r>
+      <w:r>
+        <w:rPr>
+          <w:sz w:val="22"/>
+          <w:szCs w:val="24"/>
+        </w:rPr>
+        <w:t>1. Initclient</w:t>
+      </w:r>
+      <w:r>
+        <w:rPr>
+          <w:rFonts w:hint="eastAsia"/>
+          <w:sz w:val="22"/>
+          <w:szCs w:val="24"/>
+        </w:rPr>
+        <w:t xml:space="preserve"> 에서 </w:t>
+      </w:r>
+      <w:r>
+        <w:rPr>
+          <w:sz w:val="22"/>
+          <w:szCs w:val="24"/>
+        </w:rPr>
+        <w:t>false</w:t>
+      </w:r>
+      <w:r>
+        <w:rPr>
+          <w:rFonts w:hint="eastAsia"/>
+          <w:sz w:val="22"/>
+          <w:szCs w:val="24"/>
+        </w:rPr>
+        <w:t xml:space="preserve">로 초기화 </w:t>
+      </w:r>
+      <w:r>
+        <w:rPr>
+          <w:sz w:val="22"/>
+          <w:szCs w:val="24"/>
+        </w:rPr>
+        <w:t xml:space="preserve">-&gt; 2. </w:t>
+      </w:r>
+      <w:r>
+        <w:rPr>
+          <w:rFonts w:hint="eastAsia"/>
+          <w:sz w:val="22"/>
+          <w:szCs w:val="24"/>
+        </w:rPr>
+        <w:t>A</w:t>
+      </w:r>
+      <w:r>
+        <w:rPr>
+          <w:sz w:val="22"/>
+          <w:szCs w:val="24"/>
+        </w:rPr>
+        <w:t>cceptEx</w:t>
+      </w:r>
+      <w:r>
+        <w:rPr>
+          <w:rFonts w:hint="eastAsia"/>
+          <w:sz w:val="22"/>
+          <w:szCs w:val="24"/>
+        </w:rPr>
+        <w:t xml:space="preserve">로 완료 </w:t>
+      </w:r>
+      <w:r>
+        <w:rPr>
+          <w:sz w:val="22"/>
+          <w:szCs w:val="24"/>
+        </w:rPr>
+        <w:t>-&gt; 3. ID</w:t>
+      </w:r>
+      <w:r>
+        <w:rPr>
+          <w:rFonts w:hint="eastAsia"/>
+          <w:sz w:val="22"/>
+          <w:szCs w:val="24"/>
+        </w:rPr>
+        <w:t xml:space="preserve">할당 </w:t>
+      </w:r>
+      <w:r>
+        <w:rPr>
+          <w:sz w:val="22"/>
+          <w:szCs w:val="24"/>
+        </w:rPr>
+        <w:t>-&gt; 4. CS_</w:t>
+      </w:r>
+      <w:r>
+        <w:rPr>
+          <w:rFonts w:hint="eastAsia"/>
+          <w:sz w:val="22"/>
+          <w:szCs w:val="24"/>
+        </w:rPr>
+        <w:t>P</w:t>
+      </w:r>
+      <w:r>
+        <w:rPr>
+          <w:sz w:val="22"/>
+          <w:szCs w:val="24"/>
+        </w:rPr>
+        <w:t xml:space="preserve">ACKET_LOGIN </w:t>
+      </w:r>
+      <w:r>
+        <w:rPr>
+          <w:rFonts w:hint="eastAsia"/>
+          <w:sz w:val="22"/>
+          <w:szCs w:val="24"/>
+        </w:rPr>
+        <w:t xml:space="preserve">패킷 수신 </w:t>
+      </w:r>
+      <w:r>
+        <w:rPr>
+          <w:sz w:val="22"/>
+          <w:szCs w:val="24"/>
+        </w:rPr>
+        <w:t>(</w:t>
+      </w:r>
+      <w:r>
+        <w:rPr>
+          <w:rFonts w:hint="eastAsia"/>
+          <w:sz w:val="22"/>
+          <w:szCs w:val="24"/>
+        </w:rPr>
+        <w:t>이걸 수신한다는 거 자체가 클라이언트 측이 로그인 할 준비가 되있다는 의미임,</w:t>
+      </w:r>
+      <w:r>
+        <w:rPr>
+          <w:sz w:val="22"/>
+          <w:szCs w:val="24"/>
+        </w:rPr>
+        <w:t xml:space="preserve"> accept</w:t>
+      </w:r>
+      <w:r>
+        <w:rPr>
+          <w:rFonts w:hint="eastAsia"/>
+          <w:sz w:val="22"/>
+          <w:szCs w:val="24"/>
+        </w:rPr>
+        <w:t>했다고 정보 보내면 날라감)</w:t>
+      </w:r>
+      <w:r>
+        <w:rPr>
+          <w:sz w:val="22"/>
+          <w:szCs w:val="24"/>
+        </w:rPr>
+        <w:t xml:space="preserve"> -&gt; 5. </w:t>
+      </w:r>
+      <w:r>
+        <w:rPr>
+          <w:rFonts w:hint="eastAsia"/>
+          <w:sz w:val="22"/>
+          <w:szCs w:val="24"/>
+        </w:rPr>
+        <w:t xml:space="preserve">이후 </w:t>
+      </w:r>
+      <w:r>
+        <w:rPr>
+          <w:sz w:val="22"/>
+          <w:szCs w:val="24"/>
+        </w:rPr>
+        <w:t>connected =</w:t>
+      </w:r>
+      <w:r>
+        <w:rPr>
+          <w:rFonts w:hint="eastAsia"/>
+          <w:sz w:val="22"/>
+          <w:szCs w:val="24"/>
+        </w:rPr>
+        <w:t>t</w:t>
+      </w:r>
+      <w:r>
+        <w:rPr>
+          <w:sz w:val="22"/>
+          <w:szCs w:val="24"/>
+        </w:rPr>
+        <w:t>rue (</w:t>
+      </w:r>
+      <w:r>
+        <w:rPr>
+          <w:sz w:val="22"/>
+          <w:szCs w:val="24"/>
+        </w:rPr>
+        <w:t>CS_</w:t>
+      </w:r>
+      <w:r>
+        <w:rPr>
+          <w:rFonts w:hint="eastAsia"/>
+          <w:sz w:val="22"/>
+          <w:szCs w:val="24"/>
+        </w:rPr>
+        <w:t>P</w:t>
+      </w:r>
+      <w:r>
+        <w:rPr>
+          <w:sz w:val="22"/>
+          <w:szCs w:val="24"/>
+        </w:rPr>
+        <w:t xml:space="preserve">ACKET_LOGIN </w:t>
+      </w:r>
+      <w:r>
+        <w:rPr>
+          <w:rFonts w:hint="eastAsia"/>
+          <w:sz w:val="22"/>
+          <w:szCs w:val="24"/>
+        </w:rPr>
+        <w:t xml:space="preserve">패킷 </w:t>
+      </w:r>
+      <w:r>
+        <w:rPr>
+          <w:rFonts w:hint="eastAsia"/>
+          <w:sz w:val="22"/>
+          <w:szCs w:val="24"/>
+        </w:rPr>
+        <w:t>수신을 해야 플레이어 정보를 알 수 있고,</w:t>
+      </w:r>
+      <w:r>
+        <w:rPr>
+          <w:sz w:val="22"/>
+          <w:szCs w:val="24"/>
+        </w:rPr>
+        <w:t xml:space="preserve"> </w:t>
+      </w:r>
+      <w:r>
+        <w:rPr>
+          <w:rFonts w:hint="eastAsia"/>
+          <w:sz w:val="22"/>
+          <w:szCs w:val="24"/>
+        </w:rPr>
+        <w:t>그래야 다른 클라에 표시를 할 수 있음</w:t>
+      </w:r>
+    </w:p>
+    <w:p>
+      <w:pPr>
+        <w:wordWrap/>
+        <w:jc w:val="left"/>
+        <w:rPr>
+          <w:sz w:val="22"/>
+          <w:szCs w:val="24"/>
+        </w:rPr>
+      </w:pPr>
+      <w:r>
+        <w:rPr>
+          <w:rFonts w:hint="eastAsia"/>
           <w:color w:val="FF0000"/>
           <w:sz w:val="22"/>
           <w:szCs w:val="24"/>
         </w:rPr>
-        <w:t>char m_name[MAX_ID_LEN + 1]</w:t>
-      </w:r>
-      <w:r>
-        <w:rPr>
-          <w:sz w:val="22"/>
-          <w:szCs w:val="24"/>
-        </w:rPr>
-        <w:t xml:space="preserve"> = </w:t>
-      </w:r>
-      <w:r>
-        <w:rPr>
-          <w:rFonts w:hint="eastAsia"/>
-          <w:sz w:val="22"/>
-          <w:szCs w:val="24"/>
-        </w:rPr>
-        <w:t>데이터 레이스임</w:t>
+        <w:t>여기서 생기는 문제가 뭐냐</w:t>
       </w:r>
       <w:r>
         <w:rPr>
@@ -20471,29 +21291,466 @@
           <w:sz w:val="22"/>
           <w:szCs w:val="24"/>
         </w:rPr>
-        <w:t>로그인 패킷을 받을 때 수정되므로</w:t>
-      </w:r>
-    </w:p>
-    <w:p>
-      <w:pPr>
-        <w:wordWrap/>
-        <w:jc w:val="left"/>
-        <w:rPr>
-          <w:sz w:val="22"/>
-          <w:szCs w:val="24"/>
-        </w:rPr>
-      </w:pPr>
-      <w:r>
-        <w:rPr>
-          <w:color w:val="FF0000"/>
-          <w:sz w:val="22"/>
-          <w:szCs w:val="24"/>
-        </w:rPr>
-        <w:t>m_socket</w:t>
-      </w:r>
-      <w:r>
-        <w:rPr>
-          <w:color w:val="FF0000"/>
+        <w:t xml:space="preserve">만약 클라 한 개가 </w:t>
+      </w:r>
+      <w:r>
+        <w:rPr>
+          <w:sz w:val="22"/>
+          <w:szCs w:val="24"/>
+        </w:rPr>
+        <w:t>accept</w:t>
+      </w:r>
+      <w:r>
+        <w:rPr>
+          <w:rFonts w:hint="eastAsia"/>
+          <w:sz w:val="22"/>
+          <w:szCs w:val="24"/>
+        </w:rPr>
+        <w:t xml:space="preserve">하고 </w:t>
+      </w:r>
+      <w:r>
+        <w:rPr>
+          <w:sz w:val="22"/>
+          <w:szCs w:val="24"/>
+        </w:rPr>
+        <w:t>connected</w:t>
+      </w:r>
+      <w:r>
+        <w:rPr>
+          <w:rFonts w:hint="eastAsia"/>
+          <w:sz w:val="22"/>
+          <w:szCs w:val="24"/>
+        </w:rPr>
+        <w:t xml:space="preserve">가 </w:t>
+      </w:r>
+      <w:r>
+        <w:rPr>
+          <w:sz w:val="22"/>
+          <w:szCs w:val="24"/>
+        </w:rPr>
+        <w:t>false</w:t>
+      </w:r>
+      <w:r>
+        <w:rPr>
+          <w:rFonts w:hint="eastAsia"/>
+          <w:sz w:val="22"/>
+          <w:szCs w:val="24"/>
+        </w:rPr>
+        <w:t xml:space="preserve">인 </w:t>
+      </w:r>
+      <w:r>
+        <w:rPr>
+          <w:sz w:val="22"/>
+          <w:szCs w:val="24"/>
+        </w:rPr>
+        <w:t>id</w:t>
+      </w:r>
+      <w:r>
+        <w:rPr>
+          <w:rFonts w:hint="eastAsia"/>
+          <w:sz w:val="22"/>
+          <w:szCs w:val="24"/>
+        </w:rPr>
+        <w:t xml:space="preserve">를 할당받고 </w:t>
+      </w:r>
+      <w:r>
+        <w:rPr>
+          <w:sz w:val="22"/>
+          <w:szCs w:val="24"/>
+        </w:rPr>
+        <w:t xml:space="preserve">cs_login </w:t>
+      </w:r>
+      <w:r>
+        <w:rPr>
+          <w:rFonts w:hint="eastAsia"/>
+          <w:sz w:val="22"/>
+          <w:szCs w:val="24"/>
+        </w:rPr>
+        <w:t>패킷을</w:t>
+      </w:r>
+      <w:r>
+        <w:rPr>
+          <w:sz w:val="22"/>
+          <w:szCs w:val="24"/>
+        </w:rPr>
+        <w:t xml:space="preserve"> </w:t>
+      </w:r>
+      <w:r>
+        <w:rPr>
+          <w:rFonts w:hint="eastAsia"/>
+          <w:sz w:val="22"/>
+          <w:szCs w:val="24"/>
+        </w:rPr>
+        <w:t xml:space="preserve">아직 안보내고 있는 상태이면 아직 </w:t>
+      </w:r>
+      <w:r>
+        <w:rPr>
+          <w:sz w:val="22"/>
+          <w:szCs w:val="24"/>
+        </w:rPr>
+        <w:t>connected</w:t>
+      </w:r>
+      <w:r>
+        <w:rPr>
+          <w:rFonts w:hint="eastAsia"/>
+          <w:sz w:val="22"/>
+          <w:szCs w:val="24"/>
+        </w:rPr>
+        <w:t xml:space="preserve">가 </w:t>
+      </w:r>
+      <w:r>
+        <w:rPr>
+          <w:sz w:val="22"/>
+          <w:szCs w:val="24"/>
+        </w:rPr>
+        <w:t>true</w:t>
+      </w:r>
+      <w:r>
+        <w:rPr>
+          <w:rFonts w:hint="eastAsia"/>
+          <w:sz w:val="22"/>
+          <w:szCs w:val="24"/>
+        </w:rPr>
+        <w:t>가 아님,</w:t>
+      </w:r>
+      <w:r>
+        <w:rPr>
+          <w:sz w:val="22"/>
+          <w:szCs w:val="24"/>
+        </w:rPr>
+        <w:t xml:space="preserve"> </w:t>
+      </w:r>
+      <w:r>
+        <w:rPr>
+          <w:rFonts w:hint="eastAsia"/>
+          <w:sz w:val="22"/>
+          <w:szCs w:val="24"/>
+        </w:rPr>
+        <w:t xml:space="preserve">그 상태에서 다른 클라가 </w:t>
+      </w:r>
+      <w:r>
+        <w:rPr>
+          <w:sz w:val="22"/>
+          <w:szCs w:val="24"/>
+        </w:rPr>
+        <w:t>accept</w:t>
+      </w:r>
+      <w:r>
+        <w:rPr>
+          <w:rFonts w:hint="eastAsia"/>
+          <w:sz w:val="22"/>
+          <w:szCs w:val="24"/>
+        </w:rPr>
+        <w:t xml:space="preserve">되고 </w:t>
+      </w:r>
+      <w:r>
+        <w:rPr>
+          <w:sz w:val="22"/>
+          <w:szCs w:val="24"/>
+        </w:rPr>
+        <w:t>id</w:t>
+      </w:r>
+      <w:r>
+        <w:rPr>
+          <w:rFonts w:hint="eastAsia"/>
+          <w:sz w:val="22"/>
+          <w:szCs w:val="24"/>
+        </w:rPr>
+        <w:t xml:space="preserve">를 할당 받을 때 이전에 할당해준 클라가 아직 </w:t>
+      </w:r>
+      <w:r>
+        <w:rPr>
+          <w:sz w:val="22"/>
+          <w:szCs w:val="24"/>
+        </w:rPr>
+        <w:t>connected</w:t>
+      </w:r>
+      <w:r>
+        <w:rPr>
+          <w:rFonts w:hint="eastAsia"/>
+          <w:sz w:val="22"/>
+          <w:szCs w:val="24"/>
+        </w:rPr>
+        <w:t xml:space="preserve">가 </w:t>
+      </w:r>
+      <w:r>
+        <w:rPr>
+          <w:sz w:val="22"/>
+          <w:szCs w:val="24"/>
+        </w:rPr>
+        <w:t>true</w:t>
+      </w:r>
+      <w:r>
+        <w:rPr>
+          <w:rFonts w:hint="eastAsia"/>
+          <w:sz w:val="22"/>
+          <w:szCs w:val="24"/>
+        </w:rPr>
+        <w:t xml:space="preserve">가 아니므로 같은 </w:t>
+      </w:r>
+      <w:r>
+        <w:rPr>
+          <w:sz w:val="22"/>
+          <w:szCs w:val="24"/>
+        </w:rPr>
+        <w:t>id</w:t>
+      </w:r>
+      <w:r>
+        <w:rPr>
+          <w:rFonts w:hint="eastAsia"/>
+          <w:sz w:val="22"/>
+          <w:szCs w:val="24"/>
+        </w:rPr>
+        <w:t>를 새로</w:t>
+      </w:r>
+      <w:r>
+        <w:rPr>
+          <w:sz w:val="22"/>
+          <w:szCs w:val="24"/>
+        </w:rPr>
+        <w:t xml:space="preserve"> accept</w:t>
+      </w:r>
+      <w:r>
+        <w:rPr>
+          <w:rFonts w:hint="eastAsia"/>
+          <w:sz w:val="22"/>
+          <w:szCs w:val="24"/>
+        </w:rPr>
+        <w:t xml:space="preserve">된 클라한테 할당해서 </w:t>
+      </w:r>
+      <w:r>
+        <w:rPr>
+          <w:sz w:val="22"/>
+          <w:szCs w:val="24"/>
+        </w:rPr>
+        <w:t>2</w:t>
+      </w:r>
+      <w:r>
+        <w:rPr>
+          <w:rFonts w:hint="eastAsia"/>
+          <w:sz w:val="22"/>
+          <w:szCs w:val="24"/>
+        </w:rPr>
+        <w:t>클라가 같은 객체에 저장되는 문제가 발생 가능</w:t>
+      </w:r>
+    </w:p>
+    <w:p>
+      <w:pPr>
+        <w:wordWrap/>
+        <w:jc w:val="left"/>
+        <w:rPr>
+          <w:rFonts w:hint="eastAsia"/>
+          <w:sz w:val="22"/>
+          <w:szCs w:val="24"/>
+        </w:rPr>
+      </w:pPr>
+      <w:r>
+        <w:rPr>
+          <w:rFonts w:hint="eastAsia"/>
+          <w:sz w:val="22"/>
+          <w:szCs w:val="24"/>
+        </w:rPr>
+        <w:t>그럼</w:t>
+      </w:r>
+      <w:r>
+        <w:rPr>
+          <w:sz w:val="22"/>
+          <w:szCs w:val="24"/>
+        </w:rPr>
+        <w:t xml:space="preserve"> ID </w:t>
+      </w:r>
+      <w:r>
+        <w:rPr>
+          <w:rFonts w:hint="eastAsia"/>
+          <w:sz w:val="22"/>
+          <w:szCs w:val="24"/>
+        </w:rPr>
+        <w:t>할당해줄 때</w:t>
+      </w:r>
+      <w:r>
+        <w:rPr>
+          <w:sz w:val="22"/>
+          <w:szCs w:val="24"/>
+        </w:rPr>
+        <w:t xml:space="preserve"> </w:t>
+      </w:r>
+      <w:r>
+        <w:rPr>
+          <w:rFonts w:hint="eastAsia"/>
+          <w:sz w:val="22"/>
+          <w:szCs w:val="24"/>
+        </w:rPr>
+        <w:t>c</w:t>
+      </w:r>
+      <w:r>
+        <w:rPr>
+          <w:sz w:val="22"/>
+          <w:szCs w:val="24"/>
+        </w:rPr>
+        <w:t>onnected</w:t>
+      </w:r>
+      <w:r>
+        <w:rPr>
+          <w:rFonts w:hint="eastAsia"/>
+          <w:sz w:val="22"/>
+          <w:szCs w:val="24"/>
+        </w:rPr>
+        <w:t>를 t</w:t>
+      </w:r>
+      <w:r>
+        <w:rPr>
+          <w:sz w:val="22"/>
+          <w:szCs w:val="24"/>
+        </w:rPr>
+        <w:t>rue</w:t>
+      </w:r>
+      <w:r>
+        <w:rPr>
+          <w:rFonts w:hint="eastAsia"/>
+          <w:sz w:val="22"/>
+          <w:szCs w:val="24"/>
+        </w:rPr>
+        <w:t>로 바꾸고</w:t>
+      </w:r>
+      <w:r>
+        <w:rPr>
+          <w:sz w:val="22"/>
+          <w:szCs w:val="24"/>
+        </w:rPr>
+        <w:t xml:space="preserve"> cs_login</w:t>
+      </w:r>
+      <w:r>
+        <w:rPr>
+          <w:rFonts w:hint="eastAsia"/>
+          <w:sz w:val="22"/>
+          <w:szCs w:val="24"/>
+        </w:rPr>
+        <w:t>패킷 수신하면 되지 않냐?</w:t>
+      </w:r>
+      <w:r>
+        <w:rPr>
+          <w:sz w:val="22"/>
+          <w:szCs w:val="24"/>
+        </w:rPr>
+        <w:t xml:space="preserve"> </w:t>
+      </w:r>
+      <w:r>
+        <w:rPr>
+          <w:rFonts w:hint="eastAsia"/>
+          <w:sz w:val="22"/>
+          <w:szCs w:val="24"/>
+        </w:rPr>
+        <w:t>그러면</w:t>
+      </w:r>
+      <w:r>
+        <w:rPr>
+          <w:sz w:val="22"/>
+          <w:szCs w:val="24"/>
+        </w:rPr>
+        <w:t xml:space="preserve"> </w:t>
+      </w:r>
+      <w:r>
+        <w:rPr>
+          <w:rFonts w:hint="eastAsia"/>
+          <w:sz w:val="22"/>
+          <w:szCs w:val="24"/>
+        </w:rPr>
+        <w:t xml:space="preserve">클라가 다른 클라 정보 읽어올 때 </w:t>
+      </w:r>
+      <w:r>
+        <w:rPr>
+          <w:rFonts w:hint="eastAsia"/>
+          <w:sz w:val="22"/>
+          <w:szCs w:val="24"/>
+        </w:rPr>
+        <w:t>c</w:t>
+      </w:r>
+      <w:r>
+        <w:rPr>
+          <w:sz w:val="22"/>
+          <w:szCs w:val="24"/>
+        </w:rPr>
+        <w:t>onnected</w:t>
+      </w:r>
+      <w:r>
+        <w:rPr>
+          <w:sz w:val="22"/>
+          <w:szCs w:val="24"/>
+        </w:rPr>
+        <w:t xml:space="preserve"> </w:t>
+      </w:r>
+      <w:r>
+        <w:rPr>
+          <w:rFonts w:hint="eastAsia"/>
+          <w:sz w:val="22"/>
+          <w:szCs w:val="24"/>
+        </w:rPr>
+        <w:t>t</w:t>
+      </w:r>
+      <w:r>
+        <w:rPr>
+          <w:sz w:val="22"/>
+          <w:szCs w:val="24"/>
+        </w:rPr>
+        <w:t>rue</w:t>
+      </w:r>
+      <w:r>
+        <w:rPr>
+          <w:rFonts w:hint="eastAsia"/>
+          <w:sz w:val="22"/>
+          <w:szCs w:val="24"/>
+        </w:rPr>
+        <w:t xml:space="preserve">로 판단하는데 </w:t>
+      </w:r>
+      <w:r>
+        <w:rPr>
+          <w:sz w:val="22"/>
+          <w:szCs w:val="24"/>
+        </w:rPr>
+        <w:t xml:space="preserve">cs_login </w:t>
+      </w:r>
+      <w:r>
+        <w:rPr>
+          <w:rFonts w:hint="eastAsia"/>
+          <w:sz w:val="22"/>
+          <w:szCs w:val="24"/>
+        </w:rPr>
+        <w:t>패킷 수신</w:t>
+      </w:r>
+      <w:r>
+        <w:rPr>
+          <w:rFonts w:hint="eastAsia"/>
+          <w:sz w:val="22"/>
+          <w:szCs w:val="24"/>
+        </w:rPr>
+        <w:t>을</w:t>
+      </w:r>
+      <w:r>
+        <w:rPr>
+          <w:rFonts w:hint="eastAsia"/>
+          <w:sz w:val="22"/>
+          <w:szCs w:val="24"/>
+        </w:rPr>
+        <w:t xml:space="preserve"> 안해서 정보</w:t>
+      </w:r>
+      <w:r>
+        <w:rPr>
+          <w:rFonts w:hint="eastAsia"/>
+          <w:sz w:val="22"/>
+          <w:szCs w:val="24"/>
+        </w:rPr>
+        <w:t>가</w:t>
+      </w:r>
+      <w:r>
+        <w:rPr>
+          <w:rFonts w:hint="eastAsia"/>
+          <w:sz w:val="22"/>
+          <w:szCs w:val="24"/>
+        </w:rPr>
+        <w:t xml:space="preserve"> 없는 클라의 정보를 읽어오려고 할꺼임</w:t>
+      </w:r>
+      <w:r>
+        <w:rPr>
           <w:sz w:val="22"/>
           <w:szCs w:val="24"/>
         </w:rPr>
@@ -20501,15 +21758,239 @@
       </w:r>
       <w:r>
         <w:rPr>
-          <w:color w:val="FF0000"/>
-          <w:sz w:val="22"/>
-          <w:szCs w:val="24"/>
-        </w:rPr>
-        <w:t>m_isConnected</w:t>
-      </w:r>
-      <w:r>
-        <w:rPr>
-          <w:color w:val="FF0000"/>
+          <w:rFonts w:hint="eastAsia"/>
+          <w:sz w:val="22"/>
+          <w:szCs w:val="24"/>
+        </w:rPr>
+        <w:t>그러면 또 다른 클라 정보 읽어오는 부분에서 예외 처리해줘야 하는데</w:t>
+      </w:r>
+      <w:r>
+        <w:rPr>
+          <w:sz w:val="22"/>
+          <w:szCs w:val="24"/>
+        </w:rPr>
+        <w:t>,</w:t>
+      </w:r>
+      <w:r>
+        <w:rPr>
+          <w:rFonts w:hint="eastAsia"/>
+          <w:sz w:val="22"/>
+          <w:szCs w:val="24"/>
+        </w:rPr>
+        <w:t xml:space="preserve"> 그럴 바엔 차라리 </w:t>
+      </w:r>
+      <w:r>
+        <w:rPr>
+          <w:sz w:val="22"/>
+          <w:szCs w:val="24"/>
+        </w:rPr>
+        <w:t xml:space="preserve">connected </w:t>
+      </w:r>
+      <w:r>
+        <w:rPr>
+          <w:rFonts w:hint="eastAsia"/>
+          <w:sz w:val="22"/>
+          <w:szCs w:val="24"/>
+        </w:rPr>
+        <w:t xml:space="preserve">말고 추가로 </w:t>
+      </w:r>
+      <w:r>
+        <w:rPr>
+          <w:sz w:val="22"/>
+          <w:szCs w:val="24"/>
+        </w:rPr>
+        <w:t>flag</w:t>
+      </w:r>
+      <w:r>
+        <w:rPr>
+          <w:rFonts w:hint="eastAsia"/>
+          <w:sz w:val="22"/>
+          <w:szCs w:val="24"/>
+        </w:rPr>
+        <w:t>가 하나 더 있던가 클라 객체 상태를</w:t>
+      </w:r>
+      <w:r>
+        <w:rPr>
+          <w:sz w:val="22"/>
+          <w:szCs w:val="24"/>
+        </w:rPr>
+        <w:t xml:space="preserve"> </w:t>
+      </w:r>
+      <w:r>
+        <w:rPr>
+          <w:rFonts w:hint="eastAsia"/>
+          <w:sz w:val="22"/>
+          <w:szCs w:val="24"/>
+        </w:rPr>
+        <w:t>구분 짓던가 해야함</w:t>
+      </w:r>
+      <w:r>
+        <w:rPr>
+          <w:sz w:val="22"/>
+          <w:szCs w:val="24"/>
+        </w:rPr>
+        <w:t>.</w:t>
+      </w:r>
+    </w:p>
+    <w:p>
+      <w:pPr>
+        <w:wordWrap/>
+        <w:jc w:val="left"/>
+        <w:rPr>
+          <w:sz w:val="22"/>
+          <w:szCs w:val="24"/>
+        </w:rPr>
+      </w:pPr>
+      <w:r>
+        <w:rPr>
+          <w:rFonts w:hint="eastAsia"/>
+          <w:sz w:val="22"/>
+          <w:szCs w:val="24"/>
+        </w:rPr>
+        <w:t>우리는 후자 방법으로</w:t>
+      </w:r>
+    </w:p>
+    <w:p>
+      <w:pPr>
+        <w:wordWrap/>
+        <w:jc w:val="left"/>
+        <w:rPr>
+          <w:sz w:val="22"/>
+          <w:szCs w:val="24"/>
+        </w:rPr>
+      </w:pPr>
+      <w:r>
+        <w:rPr>
+          <w:sz w:val="22"/>
+          <w:szCs w:val="24"/>
+        </w:rPr>
+        <w:t xml:space="preserve">FREE: </w:t>
+      </w:r>
+      <w:r>
+        <w:rPr>
+          <w:rFonts w:hint="eastAsia"/>
+          <w:sz w:val="22"/>
+          <w:szCs w:val="24"/>
+        </w:rPr>
+        <w:t>아무도 사용하지</w:t>
+      </w:r>
+      <w:r>
+        <w:rPr>
+          <w:sz w:val="22"/>
+          <w:szCs w:val="24"/>
+        </w:rPr>
+        <w:t xml:space="preserve"> </w:t>
+      </w:r>
+      <w:r>
+        <w:rPr>
+          <w:rFonts w:hint="eastAsia"/>
+          <w:sz w:val="22"/>
+          <w:szCs w:val="24"/>
+        </w:rPr>
+        <w:t>않음,</w:t>
+      </w:r>
+      <w:r>
+        <w:rPr>
+          <w:sz w:val="22"/>
+          <w:szCs w:val="24"/>
+        </w:rPr>
+        <w:t xml:space="preserve"> </w:t>
+      </w:r>
+      <w:r>
+        <w:rPr>
+          <w:rFonts w:hint="eastAsia"/>
+          <w:sz w:val="22"/>
+          <w:szCs w:val="24"/>
+        </w:rPr>
+        <w:t>할당 가능,</w:t>
+      </w:r>
+      <w:r>
+        <w:rPr>
+          <w:sz w:val="22"/>
+          <w:szCs w:val="24"/>
+        </w:rPr>
+        <w:t xml:space="preserve"> </w:t>
+      </w:r>
+      <w:r>
+        <w:rPr>
+          <w:rFonts w:hint="eastAsia"/>
+          <w:sz w:val="22"/>
+          <w:szCs w:val="24"/>
+        </w:rPr>
+        <w:t>객체(객체 정보</w:t>
+      </w:r>
+      <w:r>
+        <w:rPr>
+          <w:sz w:val="22"/>
+          <w:szCs w:val="24"/>
+        </w:rPr>
+        <w:t>)</w:t>
+      </w:r>
+      <w:r>
+        <w:rPr>
+          <w:rFonts w:hint="eastAsia"/>
+          <w:sz w:val="22"/>
+          <w:szCs w:val="24"/>
+        </w:rPr>
+        <w:t>에</w:t>
+      </w:r>
+      <w:r>
+        <w:rPr>
+          <w:sz w:val="22"/>
+          <w:szCs w:val="24"/>
+        </w:rPr>
+        <w:t xml:space="preserve"> </w:t>
+      </w:r>
+      <w:r>
+        <w:rPr>
+          <w:rFonts w:hint="eastAsia"/>
+          <w:sz w:val="22"/>
+          <w:szCs w:val="24"/>
+        </w:rPr>
+        <w:t>접근 금지임</w:t>
+      </w:r>
+    </w:p>
+    <w:p>
+      <w:pPr>
+        <w:wordWrap/>
+        <w:jc w:val="left"/>
+        <w:rPr>
+          <w:sz w:val="22"/>
+          <w:szCs w:val="24"/>
+        </w:rPr>
+      </w:pPr>
+      <w:r>
+        <w:rPr>
+          <w:sz w:val="22"/>
+          <w:szCs w:val="24"/>
+        </w:rPr>
+        <w:t xml:space="preserve">ALLOCATED: </w:t>
+      </w:r>
+      <w:r>
+        <w:rPr>
+          <w:rFonts w:hint="eastAsia"/>
+          <w:sz w:val="22"/>
+          <w:szCs w:val="24"/>
+        </w:rPr>
+        <w:t>예약되었음(</w:t>
+      </w:r>
+      <w:r>
+        <w:rPr>
+          <w:sz w:val="22"/>
+          <w:szCs w:val="24"/>
+        </w:rPr>
+        <w:t xml:space="preserve">accept </w:t>
+      </w:r>
+      <w:r>
+        <w:rPr>
+          <w:rFonts w:hint="eastAsia"/>
+          <w:sz w:val="22"/>
+          <w:szCs w:val="24"/>
+        </w:rPr>
+        <w:t>되있음)</w:t>
+      </w:r>
+      <w:r>
+        <w:rPr>
           <w:sz w:val="22"/>
           <w:szCs w:val="24"/>
         </w:rPr>
@@ -20517,149 +21998,681 @@
       </w:r>
       <w:r>
         <w:rPr>
-          <w:color w:val="FF0000"/>
-          <w:sz w:val="22"/>
-          <w:szCs w:val="24"/>
-        </w:rPr>
-        <w:t>m_name</w:t>
-      </w:r>
-      <w:r>
-        <w:rPr>
-          <w:rFonts w:hint="eastAsia"/>
-          <w:sz w:val="22"/>
-          <w:szCs w:val="24"/>
-        </w:rPr>
-        <w:t xml:space="preserve">은 </w:t>
-      </w:r>
-      <w:r>
-        <w:rPr>
-          <w:sz w:val="22"/>
-          <w:szCs w:val="24"/>
-        </w:rPr>
-        <w:t>mutex</w:t>
-      </w:r>
-      <w:r>
-        <w:rPr>
-          <w:rFonts w:hint="eastAsia"/>
-          <w:sz w:val="22"/>
-          <w:szCs w:val="24"/>
-        </w:rPr>
-        <w:t>로 보호할거임</w:t>
-      </w:r>
-    </w:p>
-    <w:p>
-      <w:pPr>
-        <w:wordWrap/>
-        <w:jc w:val="left"/>
-        <w:rPr>
-          <w:rFonts w:hint="eastAsia"/>
-          <w:sz w:val="22"/>
-          <w:szCs w:val="24"/>
-        </w:rPr>
-      </w:pPr>
-      <w:r>
-        <w:rPr>
-          <w:rFonts w:hint="eastAsia"/>
-          <w:color w:val="FF0000"/>
-          <w:sz w:val="22"/>
-          <w:szCs w:val="24"/>
-        </w:rPr>
-        <w:t>x</w:t>
-      </w:r>
-      <w:r>
-        <w:rPr>
-          <w:color w:val="FF0000"/>
-          <w:sz w:val="22"/>
-          <w:szCs w:val="24"/>
-        </w:rPr>
-        <w:t>,y</w:t>
-      </w:r>
-      <w:r>
-        <w:rPr>
-          <w:rFonts w:hint="eastAsia"/>
-          <w:sz w:val="22"/>
-          <w:szCs w:val="24"/>
-        </w:rPr>
-        <w:t>는 보호 안할거임,</w:t>
-      </w:r>
-      <w:r>
-        <w:rPr>
-          <w:sz w:val="22"/>
-          <w:szCs w:val="24"/>
-        </w:rPr>
-        <w:t xml:space="preserve"> </w:t>
-      </w:r>
-      <w:r>
-        <w:rPr>
-          <w:rFonts w:hint="eastAsia"/>
-          <w:sz w:val="22"/>
-          <w:szCs w:val="24"/>
-        </w:rPr>
-        <w:t>어차피 바로바로 업데이트되고 오류 났을때의 오차가 작음 그러나 실제 게임에서는 텔포,</w:t>
-      </w:r>
-      <w:r>
-        <w:rPr>
-          <w:sz w:val="22"/>
-          <w:szCs w:val="24"/>
-        </w:rPr>
-        <w:t xml:space="preserve"> </w:t>
-      </w:r>
-      <w:r>
-        <w:rPr>
-          <w:rFonts w:hint="eastAsia"/>
-          <w:sz w:val="22"/>
-          <w:szCs w:val="24"/>
-        </w:rPr>
-        <w:t>대륙 건너뛰므로</w:t>
-      </w:r>
-      <w:r>
-        <w:rPr>
-          <w:sz w:val="22"/>
-          <w:szCs w:val="24"/>
-        </w:rPr>
-        <w:t xml:space="preserve"> </w:t>
-      </w:r>
-      <w:r>
-        <w:rPr>
-          <w:rFonts w:hint="eastAsia"/>
-          <w:sz w:val="22"/>
-          <w:szCs w:val="24"/>
-        </w:rPr>
-        <w:t>락 걸어야함,</w:t>
-      </w:r>
-      <w:r>
-        <w:rPr>
-          <w:sz w:val="22"/>
-          <w:szCs w:val="24"/>
-        </w:rPr>
-        <w:t xml:space="preserve"> </w:t>
-      </w:r>
-      <w:r>
-        <w:rPr>
-          <w:rFonts w:hint="eastAsia"/>
-          <w:sz w:val="22"/>
-          <w:szCs w:val="24"/>
-        </w:rPr>
-        <w:t xml:space="preserve">우리는 좌표 </w:t>
-      </w:r>
-      <w:r>
-        <w:rPr>
-          <w:sz w:val="22"/>
-          <w:szCs w:val="24"/>
-        </w:rPr>
-        <w:t>1</w:t>
-      </w:r>
-      <w:r>
-        <w:rPr>
-          <w:rFonts w:hint="eastAsia"/>
-          <w:sz w:val="22"/>
-          <w:szCs w:val="24"/>
-        </w:rPr>
-        <w:t>칸씩 이동해서 ㄱㅊ</w:t>
+          <w:rFonts w:hint="eastAsia"/>
+          <w:sz w:val="22"/>
+          <w:szCs w:val="24"/>
+        </w:rPr>
+        <w:t>a</w:t>
+      </w:r>
+      <w:r>
+        <w:rPr>
+          <w:sz w:val="22"/>
+          <w:szCs w:val="24"/>
+        </w:rPr>
+        <w:t xml:space="preserve">ccept </w:t>
+      </w:r>
+      <w:r>
+        <w:rPr>
+          <w:rFonts w:hint="eastAsia"/>
+          <w:sz w:val="22"/>
+          <w:szCs w:val="24"/>
+        </w:rPr>
+        <w:t xml:space="preserve">되어서 아이디가 이미 </w:t>
+      </w:r>
+      <w:r>
+        <w:rPr>
+          <w:rFonts w:hint="eastAsia"/>
+          <w:sz w:val="22"/>
+          <w:szCs w:val="24"/>
+        </w:rPr>
+        <w:t>할당</w:t>
+      </w:r>
+      <w:r>
+        <w:rPr>
+          <w:sz w:val="22"/>
+          <w:szCs w:val="24"/>
+        </w:rPr>
+        <w:t>됐으므로</w:t>
+      </w:r>
+      <w:r>
+        <w:rPr>
+          <w:rFonts w:hint="eastAsia"/>
+          <w:sz w:val="22"/>
+          <w:szCs w:val="24"/>
+        </w:rPr>
+        <w:t xml:space="preserve"> 할당 불가능,</w:t>
+      </w:r>
+      <w:r>
+        <w:rPr>
+          <w:sz w:val="22"/>
+          <w:szCs w:val="24"/>
+        </w:rPr>
+        <w:t xml:space="preserve"> </w:t>
+      </w:r>
+      <w:r>
+        <w:rPr>
+          <w:rFonts w:hint="eastAsia"/>
+          <w:sz w:val="22"/>
+          <w:szCs w:val="24"/>
+        </w:rPr>
+        <w:t>접근 금지(</w:t>
+      </w:r>
+      <w:r>
+        <w:rPr>
+          <w:sz w:val="22"/>
+          <w:szCs w:val="24"/>
+        </w:rPr>
+        <w:t xml:space="preserve">cs_login </w:t>
+      </w:r>
+      <w:r>
+        <w:rPr>
+          <w:rFonts w:hint="eastAsia"/>
+          <w:sz w:val="22"/>
+          <w:szCs w:val="24"/>
+        </w:rPr>
+        <w:t>처리가 안끝났으니 데이터를 보내지도 말고 객체 내 정보도 읽어가지 마라</w:t>
+      </w:r>
+      <w:r>
+        <w:rPr>
+          <w:sz w:val="22"/>
+          <w:szCs w:val="24"/>
+        </w:rPr>
+        <w:t>)</w:t>
+      </w:r>
+    </w:p>
+    <w:p>
+      <w:pPr>
+        <w:wordWrap/>
+        <w:jc w:val="left"/>
+        <w:rPr>
+          <w:sz w:val="22"/>
+          <w:szCs w:val="24"/>
+        </w:rPr>
+      </w:pPr>
+      <w:r>
+        <w:rPr>
+          <w:sz w:val="22"/>
+          <w:szCs w:val="24"/>
+        </w:rPr>
+        <w:t xml:space="preserve">ACTIVE: </w:t>
+      </w:r>
+      <w:r>
+        <w:rPr>
+          <w:rFonts w:hint="eastAsia"/>
+          <w:sz w:val="22"/>
+          <w:szCs w:val="24"/>
+        </w:rPr>
+        <w:t>할당 불가능,</w:t>
+      </w:r>
+      <w:r>
+        <w:rPr>
+          <w:sz w:val="22"/>
+          <w:szCs w:val="24"/>
+        </w:rPr>
+        <w:t xml:space="preserve"> </w:t>
+      </w:r>
+      <w:r>
+        <w:rPr>
+          <w:rFonts w:hint="eastAsia"/>
+          <w:sz w:val="22"/>
+          <w:szCs w:val="24"/>
+        </w:rPr>
+        <w:t>접근 가능(</w:t>
+      </w:r>
+      <w:r>
+        <w:rPr>
+          <w:sz w:val="22"/>
+          <w:szCs w:val="24"/>
+        </w:rPr>
+        <w:t xml:space="preserve">lock </w:t>
+      </w:r>
+      <w:r>
+        <w:rPr>
+          <w:rFonts w:hint="eastAsia"/>
+          <w:sz w:val="22"/>
+          <w:szCs w:val="24"/>
+        </w:rPr>
+        <w:t>건 후에</w:t>
+      </w:r>
+      <w:r>
+        <w:rPr>
+          <w:sz w:val="22"/>
+          <w:szCs w:val="24"/>
+        </w:rPr>
+        <w:t>)</w:t>
+      </w:r>
+    </w:p>
+    <w:p>
+      <w:pPr>
+        <w:wordWrap/>
+        <w:jc w:val="left"/>
+        <w:rPr>
+          <w:b/>
+          <w:bCs/>
+          <w:sz w:val="22"/>
+          <w:szCs w:val="24"/>
+        </w:rPr>
+      </w:pPr>
+      <w:r>
+        <w:rPr>
+          <w:rFonts w:hint="eastAsia"/>
+          <w:b/>
+          <w:bCs/>
+          <w:sz w:val="22"/>
+          <w:szCs w:val="24"/>
+        </w:rPr>
+        <w:lastRenderedPageBreak/>
+        <w:t>&lt;</w:t>
+      </w:r>
+      <w:r>
+        <w:rPr>
+          <w:b/>
+          <w:bCs/>
+          <w:sz w:val="22"/>
+          <w:szCs w:val="24"/>
+        </w:rPr>
+        <w:t xml:space="preserve">lock_guard &lt;mutex&gt; </w:t>
+      </w:r>
+      <w:r>
+        <w:rPr>
+          <w:rFonts w:hint="eastAsia"/>
+          <w:b/>
+          <w:bCs/>
+          <w:sz w:val="22"/>
+          <w:szCs w:val="24"/>
+        </w:rPr>
+        <w:t xml:space="preserve">객체명 </w:t>
+      </w:r>
+      <w:r>
+        <w:rPr>
+          <w:b/>
+          <w:bCs/>
+          <w:sz w:val="22"/>
+          <w:szCs w:val="24"/>
+        </w:rPr>
+        <w:t>{</w:t>
+      </w:r>
+      <w:r>
+        <w:rPr>
+          <w:rFonts w:hint="eastAsia"/>
+          <w:b/>
+          <w:bCs/>
+          <w:sz w:val="22"/>
+          <w:szCs w:val="24"/>
+        </w:rPr>
+        <w:t>뮤텍스 락</w:t>
+      </w:r>
+      <w:r>
+        <w:rPr>
+          <w:b/>
+          <w:bCs/>
+          <w:sz w:val="22"/>
+          <w:szCs w:val="24"/>
+        </w:rPr>
+        <w:t>};&gt;</w:t>
+      </w:r>
+    </w:p>
+    <w:p>
+      <w:pPr>
+        <w:wordWrap/>
+        <w:jc w:val="left"/>
+        <w:rPr>
+          <w:rFonts w:hint="eastAsia"/>
+          <w:sz w:val="22"/>
+          <w:szCs w:val="24"/>
+        </w:rPr>
+      </w:pPr>
+      <w:r>
+        <w:rPr>
+          <w:rFonts w:hint="eastAsia"/>
+          <w:noProof/>
+          <w:sz w:val="22"/>
+          <w:szCs w:val="24"/>
+        </w:rPr>
+        <w:drawing>
+          <wp:inline distT="0" distB="0" distL="0" distR="0" wp14:anchorId="5A4BE98E" wp14:editId="669850B4">
+            <wp:extent cx="3390900" cy="2171700"/>
+            <wp:effectExtent l="0" t="0" r="0" b="0"/>
+            <wp:docPr id="4" name="그림 4"/>
+            <wp:cNvGraphicFramePr>
+              <a:graphicFrameLocks xmlns:a="http://schemas.openxmlformats.org/drawingml/2006/main" noChangeAspect="1"/>
+            </wp:cNvGraphicFramePr>
+            <a:graphic xmlns:a="http://schemas.openxmlformats.org/drawingml/2006/main">
+              <a:graphicData uri="http://schemas.openxmlformats.org/drawingml/2006/picture">
+                <pic:pic xmlns:pic="http://schemas.openxmlformats.org/drawingml/2006/picture">
+                  <pic:nvPicPr>
+                    <pic:cNvPr id="0" name="Picture 1"/>
+                    <pic:cNvPicPr>
+                      <a:picLocks noChangeAspect="1" noChangeArrowheads="1"/>
+                    </pic:cNvPicPr>
+                  </pic:nvPicPr>
+                  <pic:blipFill>
+                    <a:blip r:embed="rId10">
+                      <a:extLst>
+                        <a:ext uri="{28A0092B-C50C-407E-A947-70E740481C1C}">
+                          <a14:useLocalDpi xmlns:a14="http://schemas.microsoft.com/office/drawing/2010/main" val="0"/>
+                        </a:ext>
+                      </a:extLst>
+                    </a:blip>
+                    <a:srcRect/>
+                    <a:stretch>
+                      <a:fillRect/>
+                    </a:stretch>
+                  </pic:blipFill>
+                  <pic:spPr bwMode="auto">
+                    <a:xfrm>
+                      <a:off x="0" y="0"/>
+                      <a:ext cx="3390900" cy="2171700"/>
+                    </a:xfrm>
+                    <a:prstGeom prst="rect">
+                      <a:avLst/>
+                    </a:prstGeom>
+                    <a:noFill/>
+                    <a:ln>
+                      <a:noFill/>
+                    </a:ln>
+                  </pic:spPr>
+                </pic:pic>
+              </a:graphicData>
+            </a:graphic>
+          </wp:inline>
+        </w:drawing>
+      </w:r>
+    </w:p>
+    <w:p>
+      <w:pPr>
+        <w:wordWrap/>
+        <w:jc w:val="left"/>
+        <w:rPr>
+          <w:sz w:val="22"/>
+          <w:szCs w:val="24"/>
+        </w:rPr>
+      </w:pPr>
+      <w:r>
+        <w:rPr>
+          <w:sz w:val="22"/>
+          <w:szCs w:val="24"/>
+        </w:rPr>
+        <w:t>For</w:t>
+      </w:r>
+      <w:r>
+        <w:rPr>
+          <w:rFonts w:hint="eastAsia"/>
+          <w:sz w:val="22"/>
+          <w:szCs w:val="24"/>
+        </w:rPr>
+        <w:t>문에 락 걸 때 이런 경우 발생 가능함,</w:t>
+      </w:r>
+      <w:r>
+        <w:rPr>
+          <w:sz w:val="22"/>
+          <w:szCs w:val="24"/>
+        </w:rPr>
+        <w:t xml:space="preserve"> break </w:t>
+      </w:r>
+      <w:r>
+        <w:rPr>
+          <w:rFonts w:hint="eastAsia"/>
+          <w:sz w:val="22"/>
+          <w:szCs w:val="24"/>
+        </w:rPr>
+        <w:t xml:space="preserve">타버리면 </w:t>
+      </w:r>
+      <w:r>
+        <w:rPr>
+          <w:sz w:val="22"/>
+          <w:szCs w:val="24"/>
+        </w:rPr>
+        <w:t>unlock</w:t>
+      </w:r>
+      <w:r>
+        <w:rPr>
+          <w:rFonts w:hint="eastAsia"/>
+          <w:sz w:val="22"/>
+          <w:szCs w:val="24"/>
+        </w:rPr>
+        <w:t>이 안된다</w:t>
+      </w:r>
+    </w:p>
+    <w:p>
+      <w:pPr>
+        <w:wordWrap/>
+        <w:jc w:val="left"/>
+        <w:rPr>
+          <w:sz w:val="22"/>
+          <w:szCs w:val="24"/>
+        </w:rPr>
+      </w:pPr>
+      <w:r>
+        <w:rPr>
+          <w:rFonts w:hint="eastAsia"/>
+          <w:noProof/>
+          <w:sz w:val="22"/>
+          <w:szCs w:val="24"/>
+        </w:rPr>
+        <w:drawing>
+          <wp:inline distT="0" distB="0" distL="0" distR="0" wp14:anchorId="7343CDA4" wp14:editId="2D67BBFF">
+            <wp:extent cx="3257550" cy="2266950"/>
+            <wp:effectExtent l="0" t="0" r="0" b="0"/>
+            <wp:docPr id="5" name="그림 5"/>
+            <wp:cNvGraphicFramePr>
+              <a:graphicFrameLocks xmlns:a="http://schemas.openxmlformats.org/drawingml/2006/main" noChangeAspect="1"/>
+            </wp:cNvGraphicFramePr>
+            <a:graphic xmlns:a="http://schemas.openxmlformats.org/drawingml/2006/main">
+              <a:graphicData uri="http://schemas.openxmlformats.org/drawingml/2006/picture">
+                <pic:pic xmlns:pic="http://schemas.openxmlformats.org/drawingml/2006/picture">
+                  <pic:nvPicPr>
+                    <pic:cNvPr id="0" name="Picture 2"/>
+                    <pic:cNvPicPr>
+                      <a:picLocks noChangeAspect="1" noChangeArrowheads="1"/>
+                    </pic:cNvPicPr>
+                  </pic:nvPicPr>
+                  <pic:blipFill>
+                    <a:blip r:embed="rId11">
+                      <a:extLst>
+                        <a:ext uri="{28A0092B-C50C-407E-A947-70E740481C1C}">
+                          <a14:useLocalDpi xmlns:a14="http://schemas.microsoft.com/office/drawing/2010/main" val="0"/>
+                        </a:ext>
+                      </a:extLst>
+                    </a:blip>
+                    <a:srcRect/>
+                    <a:stretch>
+                      <a:fillRect/>
+                    </a:stretch>
+                  </pic:blipFill>
+                  <pic:spPr bwMode="auto">
+                    <a:xfrm>
+                      <a:off x="0" y="0"/>
+                      <a:ext cx="3257550" cy="2266950"/>
+                    </a:xfrm>
+                    <a:prstGeom prst="rect">
+                      <a:avLst/>
+                    </a:prstGeom>
+                    <a:noFill/>
+                    <a:ln>
+                      <a:noFill/>
+                    </a:ln>
+                  </pic:spPr>
+                </pic:pic>
+              </a:graphicData>
+            </a:graphic>
+          </wp:inline>
+        </w:drawing>
+      </w:r>
+    </w:p>
+    <w:p>
+      <w:pPr>
+        <w:wordWrap/>
+        <w:jc w:val="left"/>
+        <w:rPr>
+          <w:sz w:val="22"/>
+          <w:szCs w:val="24"/>
+        </w:rPr>
+      </w:pPr>
+      <w:r>
+        <w:rPr>
+          <w:rFonts w:hint="eastAsia"/>
+          <w:sz w:val="22"/>
+          <w:szCs w:val="24"/>
+        </w:rPr>
+        <w:t>그래서 이게 정석임,</w:t>
+      </w:r>
+      <w:r>
+        <w:rPr>
+          <w:sz w:val="22"/>
+          <w:szCs w:val="24"/>
+        </w:rPr>
+        <w:t xml:space="preserve"> </w:t>
+      </w:r>
+      <w:r>
+        <w:rPr>
+          <w:rFonts w:hint="eastAsia"/>
+          <w:sz w:val="22"/>
+          <w:szCs w:val="24"/>
+        </w:rPr>
+        <w:t xml:space="preserve">조건부 만족할 때 </w:t>
+      </w:r>
+      <w:r>
+        <w:rPr>
+          <w:sz w:val="22"/>
+          <w:szCs w:val="24"/>
+        </w:rPr>
+        <w:t>unlock</w:t>
+      </w:r>
+      <w:r>
+        <w:rPr>
+          <w:rFonts w:hint="eastAsia"/>
+          <w:sz w:val="22"/>
+          <w:szCs w:val="24"/>
+        </w:rPr>
+        <w:t xml:space="preserve">해주고 만족 안할 때 </w:t>
+      </w:r>
+      <w:r>
+        <w:rPr>
+          <w:sz w:val="22"/>
+          <w:szCs w:val="24"/>
+        </w:rPr>
+        <w:t>unlock</w:t>
+      </w:r>
+      <w:r>
+        <w:rPr>
+          <w:rFonts w:hint="eastAsia"/>
+          <w:sz w:val="22"/>
+          <w:szCs w:val="24"/>
+        </w:rPr>
+        <w:t xml:space="preserve">해서 총 </w:t>
+      </w:r>
+      <w:r>
+        <w:rPr>
+          <w:sz w:val="22"/>
+          <w:szCs w:val="24"/>
+        </w:rPr>
+        <w:t>2</w:t>
+      </w:r>
+      <w:r>
+        <w:rPr>
+          <w:rFonts w:hint="eastAsia"/>
+          <w:sz w:val="22"/>
+          <w:szCs w:val="24"/>
+        </w:rPr>
+        <w:t>번</w:t>
+      </w:r>
+    </w:p>
+    <w:p>
+      <w:pPr>
+        <w:wordWrap/>
+        <w:jc w:val="left"/>
+        <w:rPr>
+          <w:sz w:val="22"/>
+          <w:szCs w:val="24"/>
+        </w:rPr>
+      </w:pPr>
+      <w:r>
+        <w:rPr>
+          <w:rFonts w:hint="eastAsia"/>
+          <w:noProof/>
+          <w:sz w:val="22"/>
+          <w:szCs w:val="24"/>
+        </w:rPr>
+        <w:drawing>
+          <wp:inline distT="0" distB="0" distL="0" distR="0" wp14:anchorId="7FBD9F79" wp14:editId="4D7A413F">
+            <wp:extent cx="4457700" cy="1895475"/>
+            <wp:effectExtent l="0" t="0" r="0" b="9525"/>
+            <wp:docPr id="6" name="그림 6"/>
+            <wp:cNvGraphicFramePr>
+              <a:graphicFrameLocks xmlns:a="http://schemas.openxmlformats.org/drawingml/2006/main" noChangeAspect="1"/>
+            </wp:cNvGraphicFramePr>
+            <a:graphic xmlns:a="http://schemas.openxmlformats.org/drawingml/2006/main">
+              <a:graphicData uri="http://schemas.openxmlformats.org/drawingml/2006/picture">
+                <pic:pic xmlns:pic="http://schemas.openxmlformats.org/drawingml/2006/picture">
+                  <pic:nvPicPr>
+                    <pic:cNvPr id="0" name="Picture 3"/>
+                    <pic:cNvPicPr>
+                      <a:picLocks noChangeAspect="1" noChangeArrowheads="1"/>
+                    </pic:cNvPicPr>
+                  </pic:nvPicPr>
+                  <pic:blipFill>
+                    <a:blip r:embed="rId12">
+                      <a:extLst>
+                        <a:ext uri="{28A0092B-C50C-407E-A947-70E740481C1C}">
+                          <a14:useLocalDpi xmlns:a14="http://schemas.microsoft.com/office/drawing/2010/main" val="0"/>
+                        </a:ext>
+                      </a:extLst>
+                    </a:blip>
+                    <a:srcRect/>
+                    <a:stretch>
+                      <a:fillRect/>
+                    </a:stretch>
+                  </pic:blipFill>
+                  <pic:spPr bwMode="auto">
+                    <a:xfrm>
+                      <a:off x="0" y="0"/>
+                      <a:ext cx="4457700" cy="1895475"/>
+                    </a:xfrm>
+                    <a:prstGeom prst="rect">
+                      <a:avLst/>
+                    </a:prstGeom>
+                    <a:noFill/>
+                    <a:ln>
+                      <a:noFill/>
+                    </a:ln>
+                  </pic:spPr>
+                </pic:pic>
+              </a:graphicData>
+            </a:graphic>
+          </wp:inline>
+        </w:drawing>
+      </w:r>
+    </w:p>
+    <w:p>
+      <w:pPr>
+        <w:wordWrap/>
+        <w:jc w:val="left"/>
+        <w:rPr>
+          <w:sz w:val="22"/>
+          <w:szCs w:val="24"/>
+        </w:rPr>
+      </w:pPr>
+      <w:r>
+        <w:rPr>
+          <w:rFonts w:hint="eastAsia"/>
+          <w:sz w:val="22"/>
+          <w:szCs w:val="24"/>
+        </w:rPr>
+        <w:t>C</w:t>
+      </w:r>
+      <w:r>
+        <w:rPr>
+          <w:sz w:val="22"/>
+          <w:szCs w:val="24"/>
+        </w:rPr>
+        <w:t xml:space="preserve">++11 </w:t>
+      </w:r>
+      <w:r>
+        <w:rPr>
+          <w:rFonts w:hint="eastAsia"/>
+          <w:sz w:val="22"/>
+          <w:szCs w:val="24"/>
+        </w:rPr>
+        <w:t xml:space="preserve">기능 중에 </w:t>
+      </w:r>
+      <w:r>
+        <w:rPr>
+          <w:sz w:val="22"/>
+          <w:szCs w:val="24"/>
+        </w:rPr>
+        <w:t>lock_guard</w:t>
+      </w:r>
+      <w:r>
+        <w:rPr>
+          <w:rFonts w:hint="eastAsia"/>
+          <w:sz w:val="22"/>
+          <w:szCs w:val="24"/>
+        </w:rPr>
+        <w:t xml:space="preserve">라고 써주면 </w:t>
+      </w:r>
+      <w:r>
+        <w:rPr>
+          <w:sz w:val="22"/>
+          <w:szCs w:val="24"/>
+        </w:rPr>
+        <w:t>이 cLock를 락을 걸고 락가드가 속한 블록에서 빠져나갈때 unlock해주고 루프 돌때마다 unlock-lock 해줌</w:t>
+      </w:r>
+    </w:p>
+    <w:p>
+      <w:pPr>
+        <w:wordWrap/>
+        <w:jc w:val="left"/>
+        <w:rPr>
+          <w:rFonts w:hint="eastAsia"/>
+          <w:sz w:val="22"/>
+          <w:szCs w:val="24"/>
+        </w:rPr>
+      </w:pPr>
+      <w:r>
+        <w:rPr>
+          <w:rFonts w:hint="eastAsia"/>
+          <w:sz w:val="22"/>
+          <w:szCs w:val="24"/>
+        </w:rPr>
+        <w:t>템플릿 클래스</w:t>
+      </w:r>
+      <w:r>
+        <w:rPr>
+          <w:rFonts w:hint="eastAsia"/>
+          <w:sz w:val="22"/>
+          <w:szCs w:val="24"/>
+        </w:rPr>
+        <w:t xml:space="preserve">라서 생성자에서 </w:t>
+      </w:r>
+      <w:r>
+        <w:rPr>
+          <w:sz w:val="22"/>
+          <w:szCs w:val="24"/>
+        </w:rPr>
+        <w:t xml:space="preserve">lock, </w:t>
+      </w:r>
+      <w:r>
+        <w:rPr>
+          <w:rFonts w:hint="eastAsia"/>
+          <w:sz w:val="22"/>
+          <w:szCs w:val="24"/>
+        </w:rPr>
+        <w:t xml:space="preserve">소멸자에서 </w:t>
+      </w:r>
+      <w:r>
+        <w:rPr>
+          <w:sz w:val="22"/>
+          <w:szCs w:val="24"/>
+        </w:rPr>
+        <w:t xml:space="preserve">unlock </w:t>
+      </w:r>
+      <w:r>
+        <w:rPr>
+          <w:rFonts w:hint="eastAsia"/>
+          <w:sz w:val="22"/>
+          <w:szCs w:val="24"/>
+        </w:rPr>
+        <w:t>한다</w:t>
+      </w:r>
+      <w:r>
+        <w:rPr>
+          <w:sz w:val="22"/>
+          <w:szCs w:val="24"/>
+        </w:rPr>
+        <w:t>/ break, continue</w:t>
+      </w:r>
+      <w:r>
+        <w:rPr>
+          <w:rFonts w:hint="eastAsia"/>
+          <w:sz w:val="22"/>
+          <w:szCs w:val="24"/>
+        </w:rPr>
+        <w:t>도 가능</w:t>
       </w:r>
     </w:p>
     <w:sectPr>
-      <w:footerReference w:type="default" r:id="rId10"/>
+      <w:footerReference w:type="default" r:id="rId13"/>
       <w:pgSz w:w="11906" w:h="16838"/>
       <w:pgMar w:top="1701" w:right="1440" w:bottom="1440" w:left="1440" w:header="851" w:footer="340" w:gutter="0"/>
       <w:cols w:space="425"/>
@@ -20705,7 +22718,6 @@
         <w:docPartUnique/>
       </w:docPartObj>
     </w:sdtPr>
-    <w:sdtEndPr/>
     <w:sdtContent>
       <w:p>
         <w:pPr>

</xml_diff>

<commit_message>
test server program ing
</commit_message>
<xml_diff>
--- a/Server/CartoonWarServer/IOCP정리ing.docx
+++ b/Server/CartoonWarServer/IOCP정리ing.docx
@@ -1857,7 +1857,6 @@
         <w:wordWrap/>
         <w:jc w:val="left"/>
         <w:rPr>
-          <w:rFonts w:hint="eastAsia"/>
           <w:b/>
           <w:bCs/>
           <w:sz w:val="22"/>
@@ -2194,6 +2193,209 @@
           <w:szCs w:val="24"/>
         </w:rPr>
         <w:t>lock_guard</w:t>
+      </w:r>
+    </w:p>
+    <w:p>
+      <w:pPr>
+        <w:wordWrap/>
+        <w:jc w:val="left"/>
+        <w:rPr>
+          <w:b/>
+          <w:bCs/>
+          <w:sz w:val="22"/>
+          <w:szCs w:val="24"/>
+        </w:rPr>
+      </w:pPr>
+      <w:r>
+        <w:rPr>
+          <w:rFonts w:hint="eastAsia"/>
+          <w:b/>
+          <w:bCs/>
+          <w:sz w:val="22"/>
+          <w:szCs w:val="24"/>
+        </w:rPr>
+        <w:t>&lt;</w:t>
+      </w:r>
+      <w:r>
+        <w:rPr>
+          <w:b/>
+          <w:bCs/>
+          <w:sz w:val="22"/>
+          <w:szCs w:val="24"/>
+        </w:rPr>
+        <w:t xml:space="preserve">Mutex </w:t>
+      </w:r>
+      <w:r>
+        <w:rPr>
+          <w:rFonts w:hint="eastAsia"/>
+          <w:b/>
+          <w:bCs/>
+          <w:sz w:val="22"/>
+          <w:szCs w:val="24"/>
+        </w:rPr>
+        <w:t>없이</w:t>
+      </w:r>
+      <w:r>
+        <w:rPr>
+          <w:b/>
+          <w:bCs/>
+          <w:sz w:val="22"/>
+          <w:szCs w:val="24"/>
+        </w:rPr>
+        <w:t xml:space="preserve"> </w:t>
+      </w:r>
+      <w:r>
+        <w:rPr>
+          <w:rFonts w:hint="eastAsia"/>
+          <w:b/>
+          <w:bCs/>
+          <w:sz w:val="22"/>
+          <w:szCs w:val="24"/>
+        </w:rPr>
+        <w:t>동기화 할 때 문제점</w:t>
+      </w:r>
+      <w:r>
+        <w:rPr>
+          <w:b/>
+          <w:bCs/>
+          <w:sz w:val="22"/>
+          <w:szCs w:val="24"/>
+        </w:rPr>
+        <w:t>&gt;</w:t>
+      </w:r>
+    </w:p>
+    <w:p>
+      <w:pPr>
+        <w:wordWrap/>
+        <w:jc w:val="left"/>
+        <w:rPr>
+          <w:b/>
+          <w:bCs/>
+          <w:sz w:val="22"/>
+          <w:szCs w:val="24"/>
+        </w:rPr>
+      </w:pPr>
+      <w:r>
+        <w:rPr>
+          <w:b/>
+          <w:bCs/>
+          <w:color w:val="4472C4" w:themeColor="accent1"/>
+          <w:sz w:val="22"/>
+          <w:szCs w:val="24"/>
+        </w:rPr>
+        <w:t>P</w:t>
+      </w:r>
+      <w:r>
+        <w:rPr>
+          <w:b/>
+          <w:bCs/>
+          <w:color w:val="4472C4" w:themeColor="accent1"/>
+          <w:sz w:val="22"/>
+          <w:szCs w:val="24"/>
+        </w:rPr>
+        <w:t xml:space="preserve">27 </w:t>
+      </w:r>
+      <w:r>
+        <w:rPr>
+          <w:b/>
+          <w:bCs/>
+          <w:sz w:val="22"/>
+          <w:szCs w:val="24"/>
+        </w:rPr>
+        <w:t>volatile</w:t>
+      </w:r>
+    </w:p>
+    <w:p>
+      <w:pPr>
+        <w:wordWrap/>
+        <w:jc w:val="left"/>
+        <w:rPr>
+          <w:b/>
+          <w:bCs/>
+          <w:sz w:val="22"/>
+          <w:szCs w:val="24"/>
+        </w:rPr>
+      </w:pPr>
+      <w:r>
+        <w:rPr>
+          <w:b/>
+          <w:bCs/>
+          <w:color w:val="4472C4" w:themeColor="accent1"/>
+          <w:sz w:val="22"/>
+          <w:szCs w:val="24"/>
+        </w:rPr>
+        <w:t>P</w:t>
+      </w:r>
+      <w:r>
+        <w:rPr>
+          <w:b/>
+          <w:bCs/>
+          <w:color w:val="4472C4" w:themeColor="accent1"/>
+          <w:sz w:val="22"/>
+          <w:szCs w:val="24"/>
+        </w:rPr>
+        <w:t xml:space="preserve">28 </w:t>
+      </w:r>
+      <w:r>
+        <w:rPr>
+          <w:rFonts w:hint="eastAsia"/>
+          <w:b/>
+          <w:bCs/>
+          <w:sz w:val="22"/>
+          <w:szCs w:val="24"/>
+        </w:rPr>
+        <w:t>메모리 일관성 문제</w:t>
+      </w:r>
+    </w:p>
+    <w:p>
+      <w:pPr>
+        <w:wordWrap/>
+        <w:jc w:val="left"/>
+        <w:rPr>
+          <w:b/>
+          <w:bCs/>
+          <w:sz w:val="22"/>
+          <w:szCs w:val="24"/>
+        </w:rPr>
+      </w:pPr>
+      <w:r>
+        <w:rPr>
+          <w:b/>
+          <w:bCs/>
+          <w:color w:val="4472C4" w:themeColor="accent1"/>
+          <w:sz w:val="22"/>
+          <w:szCs w:val="24"/>
+        </w:rPr>
+        <w:t>P</w:t>
+      </w:r>
+      <w:r>
+        <w:rPr>
+          <w:b/>
+          <w:bCs/>
+          <w:color w:val="4472C4" w:themeColor="accent1"/>
+          <w:sz w:val="22"/>
+          <w:szCs w:val="24"/>
+        </w:rPr>
+        <w:t xml:space="preserve">29 </w:t>
+      </w:r>
+      <w:r>
+        <w:rPr>
+          <w:rFonts w:hint="eastAsia"/>
+          <w:b/>
+          <w:bCs/>
+          <w:sz w:val="22"/>
+          <w:szCs w:val="24"/>
+        </w:rPr>
+        <w:t>C</w:t>
+      </w:r>
+      <w:r>
+        <w:rPr>
+          <w:b/>
+          <w:bCs/>
+          <w:sz w:val="22"/>
+          <w:szCs w:val="24"/>
+        </w:rPr>
+        <w:t>ache Line Size Boundary</w:t>
       </w:r>
     </w:p>
     <w:p>
@@ -2203,7 +2405,6 @@
         <w:autoSpaceDE/>
         <w:autoSpaceDN/>
         <w:rPr>
-          <w:rFonts w:hint="eastAsia"/>
           <w:b/>
           <w:bCs/>
           <w:sz w:val="22"/>
@@ -2386,7 +2587,6 @@
         <w:autoSpaceDE/>
         <w:autoSpaceDN/>
         <w:rPr>
-          <w:rFonts w:hint="eastAsia"/>
           <w:b/>
           <w:bCs/>
           <w:sz w:val="22"/>
@@ -2471,7 +2671,6 @@
         <w:autoSpaceDE/>
         <w:autoSpaceDN/>
         <w:rPr>
-          <w:rFonts w:hint="eastAsia"/>
           <w:b/>
           <w:bCs/>
           <w:sz w:val="22"/>
@@ -2507,7 +2706,6 @@
           <w:sz w:val="22"/>
           <w:szCs w:val="24"/>
         </w:rPr>
-        <w:lastRenderedPageBreak/>
         <w:br w:type="page"/>
       </w:r>
     </w:p>
@@ -23480,16 +23678,7 @@
           <w:sz w:val="22"/>
           <w:szCs w:val="24"/>
         </w:rPr>
-        <w:t xml:space="preserve"> </w:t>
-      </w:r>
-      <w:r>
-        <w:rPr>
-          <w:b/>
-          <w:bCs/>
-          <w:sz w:val="22"/>
-          <w:szCs w:val="24"/>
-        </w:rPr>
-        <w:t>volatile</w:t>
+        <w:t xml:space="preserve"> volatile</w:t>
       </w:r>
       <w:r>
         <w:rPr>
@@ -23843,7 +24032,6 @@
         <w:autoSpaceDE/>
         <w:autoSpaceDN/>
         <w:rPr>
-          <w:rFonts w:hint="eastAsia"/>
           <w:sz w:val="22"/>
           <w:szCs w:val="24"/>
         </w:rPr>
@@ -24161,21 +24349,7 @@
           <w:sz w:val="22"/>
           <w:szCs w:val="24"/>
         </w:rPr>
-        <w:t xml:space="preserve">int* </w:t>
-      </w:r>
-      <w:r>
-        <w:rPr>
-          <w:sz w:val="22"/>
-          <w:szCs w:val="24"/>
-        </w:rPr>
-        <w:t>volatile</w:t>
-      </w:r>
-      <w:r>
-        <w:rPr>
-          <w:sz w:val="22"/>
-          <w:szCs w:val="24"/>
-        </w:rPr>
-        <w:t xml:space="preserve"> a </w:t>
+        <w:t xml:space="preserve">int* volatile a </w:t>
       </w:r>
       <w:r>
         <w:rPr>
@@ -24542,14 +24716,7 @@
           <w:sz w:val="22"/>
           <w:szCs w:val="24"/>
         </w:rPr>
-        <w:t>out of order execution</w:t>
-      </w:r>
-      <w:r>
-        <w:rPr>
-          <w:sz w:val="22"/>
-          <w:szCs w:val="24"/>
-        </w:rPr>
-        <w:t xml:space="preserve">: </w:t>
+        <w:t xml:space="preserve">out of order execution: </w:t>
       </w:r>
       <w:r>
         <w:rPr>
@@ -24583,14 +24750,7 @@
           <w:sz w:val="22"/>
           <w:szCs w:val="24"/>
         </w:rPr>
-        <w:t>write buffering</w:t>
-      </w:r>
-      <w:r>
-        <w:rPr>
-          <w:sz w:val="22"/>
-          <w:szCs w:val="24"/>
-        </w:rPr>
-        <w:t xml:space="preserve"> : </w:t>
+        <w:t xml:space="preserve">write buffering : </w:t>
       </w:r>
       <w:r>
         <w:rPr>
@@ -24805,14 +24965,7 @@
           <w:sz w:val="22"/>
           <w:szCs w:val="24"/>
         </w:rPr>
-        <w:t xml:space="preserve"> </w:t>
-      </w:r>
-      <w:r>
-        <w:rPr>
-          <w:sz w:val="22"/>
-          <w:szCs w:val="24"/>
-        </w:rPr>
-        <w:t>write buffering</w:t>
+        <w:t xml:space="preserve"> write buffering</w:t>
       </w:r>
       <w:r>
         <w:rPr>
@@ -25007,45 +25160,15 @@
           <w:sz w:val="22"/>
           <w:szCs w:val="24"/>
         </w:rPr>
-        <w:t xml:space="preserve"> </w:t>
-      </w:r>
-      <w:r>
-        <w:rPr>
-          <w:sz w:val="22"/>
-          <w:szCs w:val="24"/>
-        </w:rPr>
-        <w:t>mfenc</w:t>
-      </w:r>
-      <w:r>
-        <w:rPr>
-          <w:sz w:val="22"/>
-          <w:szCs w:val="24"/>
-        </w:rPr>
-        <w:t>e</w:t>
-      </w:r>
-      <w:r>
-        <w:rPr>
-          <w:rFonts w:hint="eastAsia"/>
-          <w:sz w:val="22"/>
-          <w:szCs w:val="24"/>
-        </w:rPr>
-        <w:t xml:space="preserve">를 쓰면 그 위에 있는 애들이 </w:t>
-      </w:r>
-      <w:r>
-        <w:rPr>
-          <w:rFonts w:hint="eastAsia"/>
-          <w:sz w:val="22"/>
-          <w:szCs w:val="24"/>
-        </w:rPr>
-        <w:t>아웃오익</w:t>
-      </w:r>
-      <w:r>
-        <w:rPr>
-          <w:rFonts w:hint="eastAsia"/>
-          <w:sz w:val="22"/>
-          <w:szCs w:val="24"/>
-        </w:rPr>
-        <w:t xml:space="preserve"> 실행이 다 종료되면 아래로 넘어가고 </w:t>
+        <w:t xml:space="preserve"> mfence</w:t>
+      </w:r>
+      <w:r>
+        <w:rPr>
+          <w:rFonts w:hint="eastAsia"/>
+          <w:sz w:val="22"/>
+          <w:szCs w:val="24"/>
+        </w:rPr>
+        <w:t xml:space="preserve">를 쓰면 그 위에 있는 애들이 아웃오익 실행이 다 종료되면 아래로 넘어가고 </w:t>
       </w:r>
       <w:r>
         <w:rPr>
@@ -25204,11 +25327,1576 @@
         <w:autoSpaceDE/>
         <w:autoSpaceDN/>
         <w:rPr>
-          <w:rFonts w:hint="eastAsia"/>
-          <w:sz w:val="22"/>
-          <w:szCs w:val="24"/>
-        </w:rPr>
-      </w:pPr>
+          <w:b/>
+          <w:bCs/>
+          <w:sz w:val="22"/>
+          <w:szCs w:val="24"/>
+        </w:rPr>
+      </w:pPr>
+      <w:r>
+        <w:rPr>
+          <w:rFonts w:hint="eastAsia"/>
+          <w:b/>
+          <w:bCs/>
+          <w:sz w:val="22"/>
+          <w:szCs w:val="24"/>
+        </w:rPr>
+        <w:lastRenderedPageBreak/>
+        <w:t>&lt;</w:t>
+      </w:r>
+      <w:r>
+        <w:rPr>
+          <w:b/>
+          <w:bCs/>
+          <w:sz w:val="22"/>
+          <w:szCs w:val="24"/>
+        </w:rPr>
+        <w:t xml:space="preserve"> </w:t>
+      </w:r>
+      <w:r>
+        <w:rPr>
+          <w:rFonts w:hint="eastAsia"/>
+          <w:b/>
+          <w:bCs/>
+          <w:sz w:val="22"/>
+          <w:szCs w:val="24"/>
+        </w:rPr>
+        <w:t>C</w:t>
+      </w:r>
+      <w:r>
+        <w:rPr>
+          <w:b/>
+          <w:bCs/>
+          <w:sz w:val="22"/>
+          <w:szCs w:val="24"/>
+        </w:rPr>
+        <w:t>ache Line Size Boundary &gt;</w:t>
+      </w:r>
+    </w:p>
+    <w:p>
+      <w:pPr>
+        <w:widowControl/>
+        <w:wordWrap/>
+        <w:autoSpaceDE/>
+        <w:autoSpaceDN/>
+        <w:rPr>
+          <w:sz w:val="22"/>
+          <w:szCs w:val="24"/>
+        </w:rPr>
+      </w:pPr>
+      <w:r>
+        <w:rPr>
+          <w:sz w:val="22"/>
+          <w:szCs w:val="24"/>
+        </w:rPr>
+        <w:t xml:space="preserve">Cpu </w:t>
+      </w:r>
+      <w:r>
+        <w:rPr>
+          <w:rFonts w:hint="eastAsia"/>
+          <w:sz w:val="22"/>
+          <w:szCs w:val="24"/>
+        </w:rPr>
+        <w:t>파이프라인이 순서대로 진행중일 때 중간에 순서가 끝도 없이 미뤄지게 되어 속도와 진행시간이 길어지는 경우가 발생 가능하다</w:t>
+      </w:r>
+      <w:r>
+        <w:rPr>
+          <w:sz w:val="22"/>
+          <w:szCs w:val="24"/>
+        </w:rPr>
+        <w:t xml:space="preserve"> = </w:t>
+      </w:r>
+      <w:r>
+        <w:rPr>
+          <w:rFonts w:hint="eastAsia"/>
+          <w:sz w:val="22"/>
+          <w:szCs w:val="24"/>
+        </w:rPr>
+        <w:t>파이프라인 해저드</w:t>
+      </w:r>
+    </w:p>
+    <w:p>
+      <w:pPr>
+        <w:widowControl/>
+        <w:wordWrap/>
+        <w:autoSpaceDE/>
+        <w:autoSpaceDN/>
+        <w:rPr>
+          <w:sz w:val="22"/>
+          <w:szCs w:val="24"/>
+        </w:rPr>
+      </w:pPr>
+      <w:r>
+        <w:rPr>
+          <w:rFonts w:hint="eastAsia"/>
+          <w:sz w:val="22"/>
+          <w:szCs w:val="24"/>
+        </w:rPr>
+        <w:t>올바른 결과를 위해서 뒤로 미뤄다보니 너무 길어지는 경우의 수를 없애기 위해 생겨난 것이 o</w:t>
+      </w:r>
+      <w:r>
+        <w:rPr>
+          <w:sz w:val="22"/>
+          <w:szCs w:val="24"/>
+        </w:rPr>
+        <w:t>ut of order</w:t>
+      </w:r>
+    </w:p>
+    <w:p>
+      <w:pPr>
+        <w:widowControl/>
+        <w:wordWrap/>
+        <w:autoSpaceDE/>
+        <w:autoSpaceDN/>
+        <w:rPr>
+          <w:sz w:val="22"/>
+          <w:szCs w:val="24"/>
+        </w:rPr>
+      </w:pPr>
+      <w:r>
+        <w:rPr>
+          <w:sz w:val="22"/>
+          <w:szCs w:val="24"/>
+        </w:rPr>
+        <w:t>64바이트 캐쉬 라인 맨 앞으로 옮겨놓은</w:t>
+      </w:r>
+      <w:r>
+        <w:rPr>
+          <w:rFonts w:hint="eastAsia"/>
+          <w:sz w:val="22"/>
+          <w:szCs w:val="24"/>
+        </w:rPr>
+        <w:t xml:space="preserve"> 주소를</w:t>
+      </w:r>
+      <w:r>
+        <w:rPr>
+          <w:sz w:val="22"/>
+          <w:szCs w:val="24"/>
+        </w:rPr>
+        <w:t xml:space="preserve"> -2바이트 옮</w:t>
+      </w:r>
+      <w:r>
+        <w:rPr>
+          <w:rFonts w:hint="eastAsia"/>
+          <w:sz w:val="22"/>
+          <w:szCs w:val="24"/>
+        </w:rPr>
+        <w:t>기면</w:t>
+      </w:r>
+      <w:r>
+        <w:rPr>
+          <w:sz w:val="22"/>
+          <w:szCs w:val="24"/>
+        </w:rPr>
+        <w:t xml:space="preserve"> 2개의 캐쉬라인을 걸치게 된다</w:t>
+      </w:r>
+      <w:r>
+        <w:rPr>
+          <w:rFonts w:hint="eastAsia"/>
+          <w:sz w:val="22"/>
+          <w:szCs w:val="24"/>
+        </w:rPr>
+        <w:t>,</w:t>
+      </w:r>
+      <w:r>
+        <w:rPr>
+          <w:sz w:val="22"/>
+          <w:szCs w:val="24"/>
+        </w:rPr>
+        <w:t xml:space="preserve"> </w:t>
+      </w:r>
+      <w:r>
+        <w:rPr>
+          <w:sz w:val="22"/>
+          <w:szCs w:val="24"/>
+        </w:rPr>
+        <w:t>그래서 읽고 쓸때 2개의 캐쉬라인을 왔다갔다하면 읽고 쓴다, 그래서 한 코어가 윗 캐쉬라인을 읽고</w:t>
+      </w:r>
+      <w:r>
+        <w:rPr>
+          <w:rFonts w:hint="eastAsia"/>
+          <w:sz w:val="22"/>
+          <w:szCs w:val="24"/>
+        </w:rPr>
+        <w:t xml:space="preserve"> </w:t>
+      </w:r>
+      <w:r>
+        <w:rPr>
+          <w:sz w:val="22"/>
+          <w:szCs w:val="24"/>
+        </w:rPr>
+        <w:t>아래 캐쉬라인을 읽기 전</w:t>
+      </w:r>
+      <w:r>
+        <w:rPr>
+          <w:rFonts w:hint="eastAsia"/>
+          <w:sz w:val="22"/>
+          <w:szCs w:val="24"/>
+        </w:rPr>
+        <w:t xml:space="preserve"> 그 사이에</w:t>
+      </w:r>
+      <w:r>
+        <w:rPr>
+          <w:sz w:val="22"/>
+          <w:szCs w:val="24"/>
+        </w:rPr>
+        <w:t xml:space="preserve"> 다른 코어가 읽어버리면 최종값과 초기값이 아닌 중간값이 읽어져버림</w:t>
+      </w:r>
+    </w:p>
+    <w:p>
+      <w:pPr>
+        <w:widowControl/>
+        <w:wordWrap/>
+        <w:autoSpaceDE/>
+        <w:autoSpaceDN/>
+        <w:rPr>
+          <w:sz w:val="22"/>
+          <w:szCs w:val="24"/>
+        </w:rPr>
+      </w:pPr>
+      <w:r>
+        <w:rPr>
+          <w:rFonts w:hint="eastAsia"/>
+          <w:sz w:val="22"/>
+          <w:szCs w:val="24"/>
+        </w:rPr>
+        <w:t>즉,</w:t>
+      </w:r>
+      <w:r>
+        <w:rPr>
+          <w:sz w:val="22"/>
+          <w:szCs w:val="24"/>
+        </w:rPr>
+        <w:t xml:space="preserve"> </w:t>
+      </w:r>
+      <w:r>
+        <w:rPr>
+          <w:rFonts w:hint="eastAsia"/>
+          <w:sz w:val="22"/>
+          <w:szCs w:val="24"/>
+        </w:rPr>
+        <w:t>우리가 접근하려는 오브젝트가 캐쉬 라인에 걸쳐지면 최종값과 초기값이 아닌 중간값이 나온다.</w:t>
+      </w:r>
+    </w:p>
+    <w:p>
+      <w:pPr>
+        <w:widowControl/>
+        <w:wordWrap/>
+        <w:autoSpaceDE/>
+        <w:autoSpaceDN/>
+        <w:rPr>
+          <w:sz w:val="22"/>
+          <w:szCs w:val="24"/>
+        </w:rPr>
+      </w:pPr>
+      <w:r>
+        <w:rPr>
+          <w:rFonts w:hint="eastAsia"/>
+          <w:sz w:val="22"/>
+          <w:szCs w:val="24"/>
+        </w:rPr>
+        <w:t xml:space="preserve">그래서 포인터가 아니라 우리가 일반적으로 선언해서 쓰는 변수는 비쥬얼 씨플플이 알아서 </w:t>
+      </w:r>
+      <w:r>
+        <w:rPr>
+          <w:sz w:val="22"/>
+          <w:szCs w:val="24"/>
+        </w:rPr>
+        <w:t>4</w:t>
+      </w:r>
+      <w:r>
+        <w:rPr>
+          <w:rFonts w:hint="eastAsia"/>
+          <w:sz w:val="22"/>
+          <w:szCs w:val="24"/>
+        </w:rPr>
+        <w:t>바이트 단위로</w:t>
+      </w:r>
+      <w:r>
+        <w:rPr>
+          <w:sz w:val="22"/>
+          <w:szCs w:val="24"/>
+        </w:rPr>
+        <w:t xml:space="preserve"> </w:t>
+      </w:r>
+      <w:r>
+        <w:rPr>
+          <w:rFonts w:hint="eastAsia"/>
+          <w:sz w:val="22"/>
+          <w:szCs w:val="24"/>
+        </w:rPr>
+        <w:t>잘라서 저장을 한다.</w:t>
+      </w:r>
+      <w:r>
+        <w:rPr>
+          <w:sz w:val="22"/>
+          <w:szCs w:val="24"/>
+        </w:rPr>
+        <w:t xml:space="preserve"> </w:t>
+      </w:r>
+      <w:r>
+        <w:rPr>
+          <w:rFonts w:hint="eastAsia"/>
+          <w:sz w:val="22"/>
+          <w:szCs w:val="24"/>
+        </w:rPr>
+        <w:t>그러나 포인터로 조작을 하게되면 캐쉬라인 걸치는 현상이 발생할 수 있음</w:t>
+      </w:r>
+    </w:p>
+    <w:p>
+      <w:pPr>
+        <w:widowControl/>
+        <w:wordWrap/>
+        <w:autoSpaceDE/>
+        <w:autoSpaceDN/>
+        <w:rPr>
+          <w:sz w:val="22"/>
+          <w:szCs w:val="24"/>
+        </w:rPr>
+      </w:pPr>
+      <w:r>
+        <w:rPr>
+          <w:rFonts w:hint="eastAsia"/>
+          <w:sz w:val="22"/>
+          <w:szCs w:val="24"/>
+        </w:rPr>
+        <w:t>#p</w:t>
+      </w:r>
+      <w:r>
+        <w:rPr>
+          <w:sz w:val="22"/>
+          <w:szCs w:val="24"/>
+        </w:rPr>
+        <w:t xml:space="preserve">ragma pack </w:t>
+      </w:r>
+      <w:r>
+        <w:rPr>
+          <w:rFonts w:hint="eastAsia"/>
+          <w:sz w:val="22"/>
+          <w:szCs w:val="24"/>
+        </w:rPr>
+        <w:t>할때도 조심,</w:t>
+      </w:r>
+      <w:r>
+        <w:rPr>
+          <w:sz w:val="22"/>
+          <w:szCs w:val="24"/>
+        </w:rPr>
+        <w:t xml:space="preserve"> </w:t>
+      </w:r>
+      <w:r>
+        <w:rPr>
+          <w:rFonts w:hint="eastAsia"/>
+          <w:sz w:val="22"/>
+          <w:szCs w:val="24"/>
+        </w:rPr>
+        <w:t xml:space="preserve">얘 쓰면 </w:t>
+      </w:r>
+      <w:r>
+        <w:rPr>
+          <w:sz w:val="22"/>
+          <w:szCs w:val="24"/>
+        </w:rPr>
+        <w:t>4</w:t>
+      </w:r>
+      <w:r>
+        <w:rPr>
+          <w:rFonts w:hint="eastAsia"/>
+          <w:sz w:val="22"/>
+          <w:szCs w:val="24"/>
+        </w:rPr>
+        <w:t>바이트 단위로 할당이 안되므로</w:t>
+      </w:r>
+    </w:p>
+    <w:p>
+      <w:pPr>
+        <w:widowControl/>
+        <w:wordWrap/>
+        <w:autoSpaceDE/>
+        <w:autoSpaceDN/>
+        <w:rPr>
+          <w:sz w:val="22"/>
+          <w:szCs w:val="24"/>
+        </w:rPr>
+      </w:pPr>
+      <w:r>
+        <w:rPr>
+          <w:rFonts w:hint="eastAsia"/>
+          <w:sz w:val="22"/>
+          <w:szCs w:val="24"/>
+        </w:rPr>
+        <w:t>그리고 메모리 아끼기 위해서 배열을 선언하고 포인터로 그 배열이 값을 업데이트하면 중간값 발생할 수 있으므로 조심해야함</w:t>
+      </w:r>
+    </w:p>
+    <w:p>
+      <w:pPr>
+        <w:widowControl/>
+        <w:wordWrap/>
+        <w:autoSpaceDE/>
+        <w:autoSpaceDN/>
+        <w:rPr>
+          <w:sz w:val="22"/>
+          <w:szCs w:val="24"/>
+        </w:rPr>
+      </w:pPr>
+      <w:r>
+        <w:rPr>
+          <w:sz w:val="22"/>
+          <w:szCs w:val="24"/>
+        </w:rPr>
+        <w:br w:type="page"/>
+      </w:r>
+    </w:p>
+    <w:p>
+      <w:pPr>
+        <w:widowControl/>
+        <w:wordWrap/>
+        <w:autoSpaceDE/>
+        <w:autoSpaceDN/>
+        <w:rPr>
+          <w:b/>
+          <w:bCs/>
+          <w:sz w:val="22"/>
+          <w:szCs w:val="24"/>
+        </w:rPr>
+      </w:pPr>
+      <w:r>
+        <w:rPr>
+          <w:rFonts w:hint="eastAsia"/>
+          <w:b/>
+          <w:bCs/>
+          <w:sz w:val="22"/>
+          <w:szCs w:val="24"/>
+        </w:rPr>
+        <w:lastRenderedPageBreak/>
+        <w:t>&lt;A</w:t>
+      </w:r>
+      <w:r>
+        <w:rPr>
+          <w:b/>
+          <w:bCs/>
+          <w:sz w:val="22"/>
+          <w:szCs w:val="24"/>
+        </w:rPr>
+        <w:t>tomic&gt;</w:t>
+      </w:r>
+    </w:p>
+    <w:p>
+      <w:pPr>
+        <w:widowControl/>
+        <w:wordWrap/>
+        <w:autoSpaceDE/>
+        <w:autoSpaceDN/>
+        <w:rPr>
+          <w:sz w:val="22"/>
+          <w:szCs w:val="24"/>
+        </w:rPr>
+      </w:pPr>
+      <w:r>
+        <w:rPr>
+          <w:sz w:val="22"/>
+          <w:szCs w:val="24"/>
+        </w:rPr>
+        <w:t xml:space="preserve">&lt;atomic&gt; </w:t>
+      </w:r>
+      <w:r>
+        <w:rPr>
+          <w:rFonts w:hint="eastAsia"/>
+          <w:sz w:val="22"/>
+          <w:szCs w:val="24"/>
+        </w:rPr>
+        <w:t>라이브러리 선언으로 사용가능,</w:t>
+      </w:r>
+      <w:r>
+        <w:rPr>
+          <w:sz w:val="22"/>
+          <w:szCs w:val="24"/>
+        </w:rPr>
+        <w:t xml:space="preserve"> </w:t>
+      </w:r>
+      <w:r>
+        <w:rPr>
+          <w:rFonts w:hint="eastAsia"/>
+          <w:sz w:val="22"/>
+          <w:szCs w:val="24"/>
+        </w:rPr>
+        <w:t>쓰레드마다 다 다른 순서로 보는게 아니라 모든 쓰레드가 봤을 때 메모리 업데이트가 똑같은 순서대로 발생하는 메모리</w:t>
+      </w:r>
+    </w:p>
+    <w:p>
+      <w:pPr>
+        <w:widowControl/>
+        <w:wordWrap/>
+        <w:autoSpaceDE/>
+        <w:autoSpaceDN/>
+        <w:rPr>
+          <w:sz w:val="22"/>
+          <w:szCs w:val="24"/>
+        </w:rPr>
+      </w:pPr>
+      <w:r>
+        <w:rPr>
+          <w:rFonts w:hint="eastAsia"/>
+          <w:sz w:val="22"/>
+          <w:szCs w:val="24"/>
+        </w:rPr>
+        <w:t>아토믹은 기본 자료구조만 가능함,</w:t>
+      </w:r>
+      <w:r>
+        <w:rPr>
+          <w:sz w:val="22"/>
+          <w:szCs w:val="24"/>
+        </w:rPr>
+        <w:t xml:space="preserve"> </w:t>
+      </w:r>
+      <w:r>
+        <w:rPr>
+          <w:rFonts w:hint="eastAsia"/>
+          <w:sz w:val="22"/>
+          <w:szCs w:val="24"/>
+        </w:rPr>
+        <w:t>벡터-스텍-큐 같은 심화된 자료구조는 못쓴다</w:t>
+      </w:r>
+    </w:p>
+    <w:p>
+      <w:pPr>
+        <w:widowControl/>
+        <w:wordWrap/>
+        <w:autoSpaceDE/>
+        <w:autoSpaceDN/>
+        <w:rPr>
+          <w:sz w:val="22"/>
+          <w:szCs w:val="24"/>
+        </w:rPr>
+      </w:pPr>
+      <w:r>
+        <w:rPr>
+          <w:rFonts w:hint="eastAsia"/>
+          <w:sz w:val="22"/>
+          <w:szCs w:val="24"/>
+        </w:rPr>
+        <w:t xml:space="preserve">그러나 서버에선 </w:t>
+      </w:r>
+      <w:r>
+        <w:rPr>
+          <w:rFonts w:hint="eastAsia"/>
+          <w:sz w:val="22"/>
+          <w:szCs w:val="24"/>
+        </w:rPr>
+        <w:t>벡터-스텍-큐 같은 심화된 자료구조</w:t>
+      </w:r>
+      <w:r>
+        <w:rPr>
+          <w:rFonts w:hint="eastAsia"/>
+          <w:sz w:val="22"/>
+          <w:szCs w:val="24"/>
+        </w:rPr>
+        <w:t>를 이용하여 데이터를 동기화함</w:t>
+      </w:r>
+    </w:p>
+    <w:p>
+      <w:pPr>
+        <w:widowControl/>
+        <w:wordWrap/>
+        <w:autoSpaceDE/>
+        <w:autoSpaceDN/>
+        <w:rPr>
+          <w:sz w:val="22"/>
+          <w:szCs w:val="24"/>
+        </w:rPr>
+      </w:pPr>
+      <w:r>
+        <w:rPr>
+          <w:rFonts w:hint="eastAsia"/>
+          <w:sz w:val="22"/>
+          <w:szCs w:val="24"/>
+        </w:rPr>
+        <w:t>그럼 그 자료구조 내부에 기본 변수를 아토믹으로 선언하면 되지 않냐,</w:t>
+      </w:r>
+      <w:r>
+        <w:rPr>
+          <w:sz w:val="22"/>
+          <w:szCs w:val="24"/>
+        </w:rPr>
+        <w:t xml:space="preserve"> </w:t>
+      </w:r>
+      <w:r>
+        <w:rPr>
+          <w:rFonts w:hint="eastAsia"/>
+          <w:sz w:val="22"/>
+          <w:szCs w:val="24"/>
+        </w:rPr>
+        <w:t>그렇지 않다.</w:t>
+      </w:r>
+    </w:p>
+    <w:p>
+      <w:pPr>
+        <w:widowControl/>
+        <w:wordWrap/>
+        <w:autoSpaceDE/>
+        <w:autoSpaceDN/>
+        <w:rPr>
+          <w:sz w:val="22"/>
+          <w:szCs w:val="24"/>
+        </w:rPr>
+      </w:pPr>
+      <w:r>
+        <w:rPr>
+          <w:rFonts w:hint="eastAsia"/>
+          <w:sz w:val="22"/>
+          <w:szCs w:val="24"/>
+        </w:rPr>
+        <w:t>자료구조 자체가 아토믹 해야지 아토믹 변수들이 모여있다고 저절로 아토믹 자료구조가 되지 않음,</w:t>
+      </w:r>
+      <w:r>
+        <w:rPr>
+          <w:sz w:val="22"/>
+          <w:szCs w:val="24"/>
+        </w:rPr>
+        <w:t xml:space="preserve"> </w:t>
+      </w:r>
+      <w:r>
+        <w:rPr>
+          <w:rFonts w:hint="eastAsia"/>
+          <w:sz w:val="22"/>
+          <w:szCs w:val="24"/>
+        </w:rPr>
+        <w:t xml:space="preserve">그럼 아토믹 한 자료구조 구현을 위해선 </w:t>
+      </w:r>
+      <w:r>
+        <w:rPr>
+          <w:sz w:val="22"/>
+          <w:szCs w:val="24"/>
+        </w:rPr>
+        <w:t>Lock</w:t>
+      </w:r>
+      <w:r>
+        <w:rPr>
+          <w:rFonts w:hint="eastAsia"/>
+          <w:sz w:val="22"/>
+          <w:szCs w:val="24"/>
+        </w:rPr>
+        <w:t>으로 아토믹 자료구조를 만들면 된다</w:t>
+      </w:r>
+      <w:r>
+        <w:rPr>
+          <w:sz w:val="22"/>
+          <w:szCs w:val="24"/>
+        </w:rPr>
+        <w:t xml:space="preserve">, </w:t>
+      </w:r>
+      <w:r>
+        <w:rPr>
+          <w:rFonts w:hint="eastAsia"/>
+          <w:sz w:val="22"/>
+          <w:szCs w:val="24"/>
+        </w:rPr>
+        <w:t>그러나 그래되면 성능 저하가 일어남.</w:t>
+      </w:r>
+    </w:p>
+    <w:p>
+      <w:pPr>
+        <w:widowControl/>
+        <w:wordWrap/>
+        <w:autoSpaceDE/>
+        <w:autoSpaceDN/>
+        <w:rPr>
+          <w:sz w:val="22"/>
+          <w:szCs w:val="24"/>
+        </w:rPr>
+      </w:pPr>
+      <w:r>
+        <w:rPr>
+          <w:rFonts w:hint="eastAsia"/>
+          <w:sz w:val="22"/>
+          <w:szCs w:val="24"/>
+        </w:rPr>
+        <w:t xml:space="preserve">결국은 </w:t>
+      </w:r>
+      <w:r>
+        <w:rPr>
+          <w:sz w:val="22"/>
+          <w:szCs w:val="24"/>
+        </w:rPr>
+        <w:t>lock</w:t>
+      </w:r>
+      <w:r>
+        <w:rPr>
+          <w:rFonts w:hint="eastAsia"/>
+          <w:sz w:val="22"/>
+          <w:szCs w:val="24"/>
+        </w:rPr>
+        <w:t>이 문제임,</w:t>
+      </w:r>
+      <w:r>
+        <w:rPr>
+          <w:sz w:val="22"/>
+          <w:szCs w:val="24"/>
+        </w:rPr>
+        <w:t xml:space="preserve"> lock </w:t>
+      </w:r>
+      <w:r>
+        <w:rPr>
+          <w:rFonts w:hint="eastAsia"/>
+          <w:sz w:val="22"/>
+          <w:szCs w:val="24"/>
+        </w:rPr>
+        <w:t>자체가 상대방 스레드가 하는 일을 끝날때까지 기다려야하게 해서 동시실행으로 인한 성능 개선을 얻기가 힘들어진다.</w:t>
+      </w:r>
+      <w:r>
+        <w:rPr>
+          <w:sz w:val="22"/>
+          <w:szCs w:val="24"/>
+        </w:rPr>
+        <w:t xml:space="preserve"> </w:t>
+      </w:r>
+      <w:r>
+        <w:rPr>
+          <w:rFonts w:hint="eastAsia"/>
+          <w:sz w:val="22"/>
+          <w:szCs w:val="24"/>
+        </w:rPr>
+        <w:t>그래서 우리는 상대방 스레드 행동에 의존적이지 않는 구현방식이 필요함.</w:t>
+      </w:r>
+    </w:p>
+    <w:p>
+      <w:pPr>
+        <w:widowControl/>
+        <w:wordWrap/>
+        <w:autoSpaceDE/>
+        <w:autoSpaceDN/>
+        <w:rPr>
+          <w:sz w:val="22"/>
+          <w:szCs w:val="24"/>
+        </w:rPr>
+      </w:pPr>
+      <w:r>
+        <w:rPr>
+          <w:rFonts w:hint="eastAsia"/>
+          <w:sz w:val="22"/>
+          <w:szCs w:val="24"/>
+        </w:rPr>
+        <w:t>블록킹</w:t>
+      </w:r>
+      <w:r>
+        <w:rPr>
+          <w:sz w:val="22"/>
+          <w:szCs w:val="24"/>
+        </w:rPr>
+        <w:t xml:space="preserve">:  </w:t>
+      </w:r>
+    </w:p>
+    <w:p>
+      <w:pPr>
+        <w:widowControl/>
+        <w:wordWrap/>
+        <w:autoSpaceDE/>
+        <w:autoSpaceDN/>
+        <w:rPr>
+          <w:sz w:val="22"/>
+          <w:szCs w:val="24"/>
+        </w:rPr>
+      </w:pPr>
+      <w:r>
+        <w:rPr>
+          <w:rFonts w:hint="eastAsia"/>
+          <w:sz w:val="22"/>
+          <w:szCs w:val="24"/>
+        </w:rPr>
+        <w:t>넌블록킹</w:t>
+      </w:r>
+    </w:p>
+    <w:p>
+      <w:pPr>
+        <w:widowControl/>
+        <w:wordWrap/>
+        <w:autoSpaceDE/>
+        <w:autoSpaceDN/>
+        <w:rPr>
+          <w:sz w:val="22"/>
+          <w:szCs w:val="24"/>
+        </w:rPr>
+      </w:pPr>
+      <w:r>
+        <w:rPr>
+          <w:sz w:val="22"/>
+          <w:szCs w:val="24"/>
+        </w:rPr>
+        <w:br w:type="page"/>
+      </w:r>
+    </w:p>
+    <w:p>
+      <w:pPr>
+        <w:widowControl/>
+        <w:wordWrap/>
+        <w:autoSpaceDE/>
+        <w:autoSpaceDN/>
+        <w:rPr>
+          <w:b/>
+          <w:bCs/>
+          <w:sz w:val="22"/>
+          <w:szCs w:val="24"/>
+        </w:rPr>
+      </w:pPr>
+      <w:r>
+        <w:rPr>
+          <w:rFonts w:hint="eastAsia"/>
+          <w:b/>
+          <w:bCs/>
+          <w:sz w:val="22"/>
+          <w:szCs w:val="24"/>
+        </w:rPr>
+        <w:lastRenderedPageBreak/>
+        <w:t>&lt;</w:t>
+      </w:r>
+      <w:r>
+        <w:rPr>
+          <w:b/>
+          <w:bCs/>
+          <w:sz w:val="22"/>
+          <w:szCs w:val="24"/>
+        </w:rPr>
+        <w:t>Stress Test&gt;</w:t>
+      </w:r>
+    </w:p>
+    <w:p>
+      <w:pPr>
+        <w:widowControl/>
+        <w:wordWrap/>
+        <w:autoSpaceDE/>
+        <w:autoSpaceDN/>
+        <w:rPr>
+          <w:sz w:val="22"/>
+          <w:szCs w:val="24"/>
+        </w:rPr>
+      </w:pPr>
+      <w:r>
+        <w:rPr>
+          <w:rFonts w:hint="eastAsia"/>
+          <w:sz w:val="22"/>
+          <w:szCs w:val="24"/>
+        </w:rPr>
+        <w:t>동시 접속 테스트를 하면 적은 인원 테스트시 보이지 않던 버그들(특히 멀티쓰레드)</w:t>
+      </w:r>
+      <w:r>
+        <w:rPr>
+          <w:sz w:val="22"/>
+          <w:szCs w:val="24"/>
+        </w:rPr>
+        <w:t xml:space="preserve"> </w:t>
+      </w:r>
+      <w:r>
+        <w:rPr>
+          <w:rFonts w:hint="eastAsia"/>
+          <w:sz w:val="22"/>
+          <w:szCs w:val="24"/>
+        </w:rPr>
+        <w:t>발견 가능하고 서버 프로그램의 병목 현상을 발견할 수 있음</w:t>
+      </w:r>
+    </w:p>
+    <w:p>
+      <w:pPr>
+        <w:widowControl/>
+        <w:wordWrap/>
+        <w:autoSpaceDE/>
+        <w:autoSpaceDN/>
+        <w:rPr>
+          <w:sz w:val="22"/>
+          <w:szCs w:val="24"/>
+        </w:rPr>
+      </w:pPr>
+      <w:r>
+        <w:rPr>
+          <w:rFonts w:hint="eastAsia"/>
+          <w:sz w:val="22"/>
+          <w:szCs w:val="24"/>
+        </w:rPr>
+        <w:t>C</w:t>
+      </w:r>
+      <w:r>
+        <w:rPr>
+          <w:sz w:val="22"/>
+          <w:szCs w:val="24"/>
+        </w:rPr>
+        <w:t xml:space="preserve">PU </w:t>
+      </w:r>
+      <w:r>
+        <w:rPr>
+          <w:rFonts w:hint="eastAsia"/>
+          <w:sz w:val="22"/>
+          <w:szCs w:val="24"/>
+        </w:rPr>
+        <w:t xml:space="preserve">병목 </w:t>
+      </w:r>
+      <w:r>
+        <w:rPr>
+          <w:sz w:val="22"/>
+          <w:szCs w:val="24"/>
+        </w:rPr>
+        <w:t xml:space="preserve">: </w:t>
+      </w:r>
+      <w:r>
+        <w:rPr>
+          <w:rFonts w:hint="eastAsia"/>
+          <w:sz w:val="22"/>
+          <w:szCs w:val="24"/>
+        </w:rPr>
+        <w:t xml:space="preserve">프로파일러 사용해서 어느 함수에서 </w:t>
+      </w:r>
+      <w:r>
+        <w:rPr>
+          <w:sz w:val="22"/>
+          <w:szCs w:val="24"/>
+        </w:rPr>
+        <w:t xml:space="preserve">cpu </w:t>
+      </w:r>
+      <w:r>
+        <w:rPr>
+          <w:rFonts w:hint="eastAsia"/>
+          <w:sz w:val="22"/>
+          <w:szCs w:val="24"/>
+        </w:rPr>
+        <w:t>타임 잡아먹었나 확인</w:t>
+      </w:r>
+    </w:p>
+    <w:p>
+      <w:pPr>
+        <w:widowControl/>
+        <w:wordWrap/>
+        <w:autoSpaceDE/>
+        <w:autoSpaceDN/>
+        <w:rPr>
+          <w:sz w:val="22"/>
+          <w:szCs w:val="24"/>
+        </w:rPr>
+      </w:pPr>
+      <w:r>
+        <w:rPr>
+          <w:rFonts w:hint="eastAsia"/>
+          <w:sz w:val="22"/>
+          <w:szCs w:val="24"/>
+        </w:rPr>
+        <w:t xml:space="preserve">네트워크 병목 </w:t>
+      </w:r>
+      <w:r>
+        <w:rPr>
+          <w:sz w:val="22"/>
+          <w:szCs w:val="24"/>
+        </w:rPr>
+        <w:t xml:space="preserve">: </w:t>
+      </w:r>
+      <w:r>
+        <w:rPr>
+          <w:rFonts w:hint="eastAsia"/>
+          <w:sz w:val="22"/>
+          <w:szCs w:val="24"/>
+        </w:rPr>
+        <w:t>네트워크 버퍼에 데이터가 쌓이는 양을 보고 확인</w:t>
+      </w:r>
+    </w:p>
+    <w:p>
+      <w:pPr>
+        <w:widowControl/>
+        <w:wordWrap/>
+        <w:autoSpaceDE/>
+        <w:autoSpaceDN/>
+        <w:rPr>
+          <w:sz w:val="22"/>
+          <w:szCs w:val="24"/>
+        </w:rPr>
+      </w:pPr>
+      <w:r>
+        <w:rPr>
+          <w:rFonts w:hint="eastAsia"/>
+          <w:sz w:val="22"/>
+          <w:szCs w:val="24"/>
+        </w:rPr>
+        <w:t xml:space="preserve">데베 병목 </w:t>
+      </w:r>
+      <w:r>
+        <w:rPr>
+          <w:sz w:val="22"/>
+          <w:szCs w:val="24"/>
+        </w:rPr>
+        <w:t xml:space="preserve">: </w:t>
+      </w:r>
+      <w:r>
+        <w:rPr>
+          <w:rFonts w:hint="eastAsia"/>
+          <w:sz w:val="22"/>
+          <w:szCs w:val="24"/>
+        </w:rPr>
+        <w:t>데베 리퀘스트 큐가 얼마나 쌓여있나 확인</w:t>
+      </w:r>
+    </w:p>
+    <w:p>
+      <w:pPr>
+        <w:widowControl/>
+        <w:wordWrap/>
+        <w:autoSpaceDE/>
+        <w:autoSpaceDN/>
+        <w:rPr>
+          <w:sz w:val="22"/>
+          <w:szCs w:val="24"/>
+        </w:rPr>
+      </w:pPr>
+      <w:r>
+        <w:rPr>
+          <w:rFonts w:hint="eastAsia"/>
+          <w:sz w:val="22"/>
+          <w:szCs w:val="24"/>
+        </w:rPr>
+        <w:t xml:space="preserve">메모리 할당 병목 </w:t>
+      </w:r>
+      <w:r>
+        <w:rPr>
+          <w:sz w:val="22"/>
+          <w:szCs w:val="24"/>
+        </w:rPr>
+        <w:t xml:space="preserve">: </w:t>
+      </w:r>
+      <w:r>
+        <w:rPr>
+          <w:rFonts w:hint="eastAsia"/>
+          <w:sz w:val="22"/>
+          <w:szCs w:val="24"/>
+        </w:rPr>
+        <w:t xml:space="preserve">말록이나 </w:t>
+      </w:r>
+      <w:r>
+        <w:rPr>
+          <w:sz w:val="22"/>
+          <w:szCs w:val="24"/>
+        </w:rPr>
+        <w:t xml:space="preserve">new </w:t>
+      </w:r>
+      <w:r>
+        <w:rPr>
+          <w:rFonts w:hint="eastAsia"/>
+          <w:sz w:val="22"/>
+          <w:szCs w:val="24"/>
+        </w:rPr>
+        <w:t>호출 잦을 때 발생,</w:t>
+      </w:r>
+      <w:r>
+        <w:rPr>
+          <w:sz w:val="22"/>
+          <w:szCs w:val="24"/>
+        </w:rPr>
+        <w:t xml:space="preserve"> </w:t>
+      </w:r>
+      <w:r>
+        <w:rPr>
+          <w:rFonts w:hint="eastAsia"/>
+          <w:sz w:val="22"/>
+          <w:szCs w:val="24"/>
+        </w:rPr>
+        <w:t>서버 컴터 메모리가 작은경우</w:t>
+      </w:r>
+    </w:p>
+    <w:p>
+      <w:pPr>
+        <w:widowControl/>
+        <w:wordWrap/>
+        <w:autoSpaceDE/>
+        <w:autoSpaceDN/>
+        <w:rPr>
+          <w:sz w:val="22"/>
+          <w:szCs w:val="24"/>
+        </w:rPr>
+      </w:pPr>
+    </w:p>
+    <w:p>
+      <w:pPr>
+        <w:widowControl/>
+        <w:wordWrap/>
+        <w:autoSpaceDE/>
+        <w:autoSpaceDN/>
+        <w:rPr>
+          <w:sz w:val="22"/>
+          <w:szCs w:val="24"/>
+        </w:rPr>
+      </w:pPr>
+      <w:r>
+        <w:rPr>
+          <w:rFonts w:hint="eastAsia"/>
+          <w:sz w:val="22"/>
+          <w:szCs w:val="24"/>
+        </w:rPr>
+        <w:t>&lt;자동 테스프 프로그램 작성시 고려해야 할 사항들&gt;</w:t>
+      </w:r>
+    </w:p>
+    <w:p>
+      <w:pPr>
+        <w:widowControl/>
+        <w:wordWrap/>
+        <w:autoSpaceDE/>
+        <w:autoSpaceDN/>
+        <w:rPr>
+          <w:sz w:val="22"/>
+          <w:szCs w:val="24"/>
+        </w:rPr>
+      </w:pPr>
+      <w:r>
+        <w:rPr>
+          <w:rFonts w:hint="eastAsia"/>
+          <w:sz w:val="22"/>
+          <w:szCs w:val="24"/>
+        </w:rPr>
+        <w:t>개발 중인 게임이라면 캐릭터 생성도 자동으로 하게 해놓으면 편함</w:t>
+      </w:r>
+    </w:p>
+    <w:p>
+      <w:pPr>
+        <w:widowControl/>
+        <w:wordWrap/>
+        <w:autoSpaceDE/>
+        <w:autoSpaceDN/>
+        <w:rPr>
+          <w:sz w:val="22"/>
+          <w:szCs w:val="24"/>
+        </w:rPr>
+      </w:pPr>
+      <w:r>
+        <w:rPr>
+          <w:rFonts w:hint="eastAsia"/>
+          <w:sz w:val="22"/>
+          <w:szCs w:val="24"/>
+        </w:rPr>
+        <w:t>지형 정도는 인식하게 해놔야 실제 플레이랑 차이가 발생 안함</w:t>
+      </w:r>
+    </w:p>
+    <w:p>
+      <w:pPr>
+        <w:widowControl/>
+        <w:wordWrap/>
+        <w:autoSpaceDE/>
+        <w:autoSpaceDN/>
+        <w:rPr>
+          <w:sz w:val="22"/>
+          <w:szCs w:val="24"/>
+        </w:rPr>
+      </w:pPr>
+      <w:r>
+        <w:rPr>
+          <w:rFonts w:hint="eastAsia"/>
+          <w:sz w:val="22"/>
+          <w:szCs w:val="24"/>
+        </w:rPr>
+        <w:t xml:space="preserve">시장에만 다 모이게 하지말고 전체 월드를 관리자 레벨의 </w:t>
+      </w:r>
+      <w:r>
+        <w:rPr>
+          <w:sz w:val="22"/>
+          <w:szCs w:val="24"/>
+        </w:rPr>
+        <w:t>ID</w:t>
+      </w:r>
+      <w:r>
+        <w:rPr>
+          <w:rFonts w:hint="eastAsia"/>
+          <w:sz w:val="22"/>
+          <w:szCs w:val="24"/>
+        </w:rPr>
+        <w:t>를 부여하여 텔포하게 만듦</w:t>
+      </w:r>
+    </w:p>
+    <w:p>
+      <w:pPr>
+        <w:widowControl/>
+        <w:wordWrap/>
+        <w:autoSpaceDE/>
+        <w:autoSpaceDN/>
+        <w:rPr>
+          <w:sz w:val="22"/>
+          <w:szCs w:val="24"/>
+        </w:rPr>
+      </w:pPr>
+      <w:r>
+        <w:rPr>
+          <w:rFonts w:hint="eastAsia"/>
+          <w:sz w:val="22"/>
+          <w:szCs w:val="24"/>
+        </w:rPr>
+        <w:t>서버 프로그램이 업그레이드</w:t>
+      </w:r>
+      <w:r>
+        <w:rPr>
+          <w:sz w:val="22"/>
+          <w:szCs w:val="24"/>
+        </w:rPr>
+        <w:t>될</w:t>
+      </w:r>
+      <w:r>
+        <w:rPr>
+          <w:rFonts w:hint="eastAsia"/>
+          <w:sz w:val="22"/>
+          <w:szCs w:val="24"/>
+        </w:rPr>
+        <w:t xml:space="preserve"> 때마다 같이 업그레이드 해줘야함</w:t>
+      </w:r>
+    </w:p>
+    <w:p>
+      <w:pPr>
+        <w:widowControl/>
+        <w:wordWrap/>
+        <w:autoSpaceDE/>
+        <w:autoSpaceDN/>
+        <w:rPr>
+          <w:rFonts w:hint="eastAsia"/>
+          <w:sz w:val="22"/>
+          <w:szCs w:val="24"/>
+        </w:rPr>
+      </w:pPr>
+      <w:r>
+        <w:rPr>
+          <w:rFonts w:hint="eastAsia"/>
+          <w:sz w:val="22"/>
+          <w:szCs w:val="24"/>
+        </w:rPr>
+        <w:t>왜냐면 나중에 오픈 서비스 이후에도 이 테스트 프로그램을 계속해서 사용함</w:t>
+      </w:r>
+    </w:p>
+    <w:p>
+      <w:pPr>
+        <w:widowControl/>
+        <w:wordWrap/>
+        <w:autoSpaceDE/>
+        <w:autoSpaceDN/>
+        <w:rPr>
+          <w:sz w:val="22"/>
+          <w:szCs w:val="24"/>
+        </w:rPr>
+      </w:pPr>
+      <w:r>
+        <w:rPr>
+          <w:rFonts w:hint="eastAsia"/>
+          <w:sz w:val="22"/>
+          <w:szCs w:val="24"/>
+        </w:rPr>
+        <w:t>다중 접속이므로I</w:t>
+      </w:r>
+      <w:r>
+        <w:rPr>
+          <w:sz w:val="22"/>
+          <w:szCs w:val="24"/>
+        </w:rPr>
+        <w:t>OCP</w:t>
+      </w:r>
+      <w:r>
+        <w:rPr>
+          <w:rFonts w:hint="eastAsia"/>
+          <w:sz w:val="22"/>
+          <w:szCs w:val="24"/>
+        </w:rPr>
+        <w:t>로 구현해야함,</w:t>
+      </w:r>
+      <w:r>
+        <w:rPr>
+          <w:sz w:val="22"/>
+          <w:szCs w:val="24"/>
+        </w:rPr>
+        <w:t xml:space="preserve"> </w:t>
+      </w:r>
+      <w:r>
+        <w:rPr>
+          <w:rFonts w:hint="eastAsia"/>
+          <w:sz w:val="22"/>
+          <w:szCs w:val="24"/>
+        </w:rPr>
+        <w:t>클라인데 내부구조는 사실상 서버임,</w:t>
+      </w:r>
+      <w:r>
+        <w:rPr>
+          <w:sz w:val="22"/>
+          <w:szCs w:val="24"/>
+        </w:rPr>
+        <w:t xml:space="preserve"> </w:t>
+      </w:r>
+      <w:r>
+        <w:rPr>
+          <w:rFonts w:hint="eastAsia"/>
+          <w:sz w:val="22"/>
+          <w:szCs w:val="24"/>
+        </w:rPr>
+        <w:t xml:space="preserve">그러나 서버랑 다른점은 </w:t>
+      </w:r>
+      <w:r>
+        <w:rPr>
+          <w:sz w:val="22"/>
+          <w:szCs w:val="24"/>
+        </w:rPr>
+        <w:t>connect</w:t>
+      </w:r>
+      <w:r>
+        <w:rPr>
+          <w:rFonts w:hint="eastAsia"/>
+          <w:sz w:val="22"/>
+          <w:szCs w:val="24"/>
+        </w:rPr>
+        <w:t>로 접속함,</w:t>
+      </w:r>
+      <w:r>
+        <w:rPr>
+          <w:sz w:val="22"/>
+          <w:szCs w:val="24"/>
+        </w:rPr>
+        <w:t xml:space="preserve"> </w:t>
+      </w:r>
+      <w:r>
+        <w:rPr>
+          <w:rFonts w:hint="eastAsia"/>
+          <w:sz w:val="22"/>
+          <w:szCs w:val="24"/>
+        </w:rPr>
+        <w:t xml:space="preserve">즉 </w:t>
+      </w:r>
+      <w:r>
+        <w:rPr>
+          <w:sz w:val="22"/>
+          <w:szCs w:val="24"/>
+        </w:rPr>
+        <w:t>IOCP</w:t>
+      </w:r>
+      <w:r>
+        <w:rPr>
+          <w:rFonts w:hint="eastAsia"/>
+          <w:sz w:val="22"/>
+          <w:szCs w:val="24"/>
+        </w:rPr>
+        <w:t xml:space="preserve">를 이용한 </w:t>
+      </w:r>
+      <w:r>
+        <w:rPr>
+          <w:sz w:val="22"/>
+          <w:szCs w:val="24"/>
+        </w:rPr>
+        <w:t>connect</w:t>
+      </w:r>
+      <w:r>
+        <w:rPr>
+          <w:rFonts w:hint="eastAsia"/>
+          <w:sz w:val="22"/>
+          <w:szCs w:val="24"/>
+        </w:rPr>
+        <w:t xml:space="preserve">임 </w:t>
+      </w:r>
+    </w:p>
+    <w:p>
+      <w:pPr>
+        <w:widowControl/>
+        <w:wordWrap/>
+        <w:autoSpaceDE/>
+        <w:autoSpaceDN/>
+        <w:rPr>
+          <w:sz w:val="22"/>
+          <w:szCs w:val="24"/>
+        </w:rPr>
+      </w:pPr>
+      <w:r>
+        <w:rPr>
+          <w:rFonts w:hint="eastAsia"/>
+          <w:sz w:val="22"/>
+          <w:szCs w:val="24"/>
+        </w:rPr>
+        <w:t xml:space="preserve">접속한 아이디의 상태가 있어야함 </w:t>
+      </w:r>
+      <w:r>
+        <w:rPr>
+          <w:sz w:val="22"/>
+          <w:szCs w:val="24"/>
+        </w:rPr>
+        <w:t>(F</w:t>
+      </w:r>
+      <w:r>
+        <w:rPr>
+          <w:rFonts w:hint="eastAsia"/>
+          <w:sz w:val="22"/>
+          <w:szCs w:val="24"/>
+        </w:rPr>
+        <w:t>i</w:t>
+      </w:r>
+      <w:r>
+        <w:rPr>
+          <w:sz w:val="22"/>
+          <w:szCs w:val="24"/>
+        </w:rPr>
+        <w:t xml:space="preserve">le State Machine), </w:t>
+      </w:r>
+      <w:r>
+        <w:rPr>
+          <w:rFonts w:hint="eastAsia"/>
+          <w:sz w:val="22"/>
+          <w:szCs w:val="24"/>
+        </w:rPr>
+        <w:t>그리고 그 상태에 맞춰서 패킷이 정해지고 액션이 정해짐,</w:t>
+      </w:r>
+      <w:r>
+        <w:rPr>
+          <w:sz w:val="22"/>
+          <w:szCs w:val="24"/>
+        </w:rPr>
+        <w:t xml:space="preserve"> </w:t>
+      </w:r>
+      <w:r>
+        <w:rPr>
+          <w:rFonts w:hint="eastAsia"/>
+          <w:sz w:val="22"/>
+          <w:szCs w:val="24"/>
+        </w:rPr>
+        <w:t>이동</w:t>
+      </w:r>
+      <w:r>
+        <w:rPr>
+          <w:sz w:val="22"/>
+          <w:szCs w:val="24"/>
+        </w:rPr>
+        <w:t>-</w:t>
+      </w:r>
+      <w:r>
+        <w:rPr>
+          <w:rFonts w:hint="eastAsia"/>
+          <w:sz w:val="22"/>
+          <w:szCs w:val="24"/>
+        </w:rPr>
+        <w:t>전투 정도만 받고 나머지 패킷은 무시함</w:t>
+      </w:r>
+    </w:p>
+    <w:p>
+      <w:pPr>
+        <w:widowControl/>
+        <w:wordWrap/>
+        <w:autoSpaceDE/>
+        <w:autoSpaceDN/>
+        <w:rPr>
+          <w:sz w:val="22"/>
+          <w:szCs w:val="24"/>
+        </w:rPr>
+      </w:pPr>
+      <w:r>
+        <w:rPr>
+          <w:rFonts w:hint="eastAsia"/>
+          <w:sz w:val="22"/>
+          <w:szCs w:val="24"/>
+        </w:rPr>
+        <w:t>간단한 그래픽으로 화면상에 전체 테스트 캐릭터들의 분포와 상태를 볼 수 있게 해야함</w:t>
+      </w:r>
+    </w:p>
+    <w:p>
+      <w:pPr>
+        <w:widowControl/>
+        <w:wordWrap/>
+        <w:autoSpaceDE/>
+        <w:autoSpaceDN/>
+        <w:rPr>
+          <w:sz w:val="22"/>
+          <w:szCs w:val="24"/>
+        </w:rPr>
+      </w:pPr>
+      <w:r>
+        <w:rPr>
+          <w:rFonts w:hint="eastAsia"/>
+          <w:sz w:val="22"/>
+          <w:szCs w:val="24"/>
+        </w:rPr>
+        <w:t>렉은 클라에서 보낸 신호가 서버에 갔다가 클라에 되돌려주는 시간을 측정하면 된다</w:t>
+      </w:r>
+    </w:p>
+    <w:p>
+      <w:pPr>
+        <w:widowControl/>
+        <w:wordWrap/>
+        <w:autoSpaceDE/>
+        <w:autoSpaceDN/>
+        <w:rPr>
+          <w:rFonts w:hint="eastAsia"/>
+          <w:sz w:val="22"/>
+          <w:szCs w:val="24"/>
+        </w:rPr>
+      </w:pPr>
+      <w:r>
+        <w:rPr>
+          <w:sz w:val="22"/>
+          <w:szCs w:val="24"/>
+        </w:rPr>
+        <w:t>Move packet</w:t>
+      </w:r>
+      <w:r>
+        <w:rPr>
+          <w:rFonts w:hint="eastAsia"/>
+          <w:sz w:val="22"/>
+          <w:szCs w:val="24"/>
+        </w:rPr>
+        <w:t>에 전송 시간을 추가해서 측정한다</w:t>
+      </w:r>
+      <w:r>
+        <w:rPr>
+          <w:rFonts w:hint="eastAsia"/>
+          <w:sz w:val="22"/>
+          <w:szCs w:val="24"/>
+        </w:rPr>
+        <w:t>,</w:t>
+      </w:r>
+      <w:r>
+        <w:rPr>
+          <w:sz w:val="22"/>
+          <w:szCs w:val="24"/>
+        </w:rPr>
+        <w:t xml:space="preserve"> </w:t>
+      </w:r>
+      <w:r>
+        <w:rPr>
+          <w:rFonts w:hint="eastAsia"/>
+          <w:sz w:val="22"/>
+          <w:szCs w:val="24"/>
+        </w:rPr>
+        <w:t xml:space="preserve">그리고 </w:t>
+      </w:r>
+      <w:r>
+        <w:rPr>
+          <w:sz w:val="22"/>
+          <w:szCs w:val="24"/>
+        </w:rPr>
+        <w:t>time stamp</w:t>
+      </w:r>
+      <w:r>
+        <w:rPr>
+          <w:rFonts w:hint="eastAsia"/>
+          <w:sz w:val="22"/>
+          <w:szCs w:val="24"/>
+        </w:rPr>
+        <w:t xml:space="preserve">를 추가해서 이건 언제 보낸 </w:t>
+      </w:r>
+      <w:r>
+        <w:rPr>
+          <w:sz w:val="22"/>
+          <w:szCs w:val="24"/>
+        </w:rPr>
+        <w:t xml:space="preserve">move </w:t>
+      </w:r>
+      <w:r>
+        <w:rPr>
+          <w:rFonts w:hint="eastAsia"/>
+          <w:sz w:val="22"/>
+          <w:szCs w:val="24"/>
+        </w:rPr>
+        <w:t>패킷이다 라고 기록을 해야 비교가 가능함,</w:t>
+      </w:r>
+      <w:r>
+        <w:rPr>
+          <w:sz w:val="22"/>
+          <w:szCs w:val="24"/>
+        </w:rPr>
+        <w:t xml:space="preserve"> </w:t>
+      </w:r>
+      <w:r>
+        <w:rPr>
+          <w:rFonts w:hint="eastAsia"/>
+          <w:sz w:val="22"/>
+          <w:szCs w:val="24"/>
+        </w:rPr>
+        <w:t>이런식으로 측정한다.</w:t>
+      </w:r>
     </w:p>
     <w:sectPr>
       <w:type w:val="continuous"/>

</xml_diff>

<commit_message>
lua test and study ing
</commit_message>
<xml_diff>
--- a/Server/CartoonWarServer/IOCP정리ing.docx
+++ b/Server/CartoonWarServer/IOCP정리ing.docx
@@ -24869,6 +24869,7 @@
         </w:rPr>
         <w:t>(64)</w:t>
       </w:r>
+      <w:proofErr w:type="spellStart"/>
       <w:r>
         <w:rPr>
           <w:rFonts w:ascii="돋움체" w:eastAsia="돋움체" w:cs="돋움체" w:hint="eastAsia"/>
@@ -24879,6 +24880,7 @@
         </w:rPr>
         <w:t>를</w:t>
       </w:r>
+      <w:proofErr w:type="spellEnd"/>
       <w:r>
         <w:rPr>
           <w:rFonts w:ascii="돋움체" w:eastAsia="돋움체" w:cs="돋움체"/>
@@ -34327,7 +34329,6 @@
         <w:autoSpaceDE/>
         <w:autoSpaceDN/>
         <w:rPr>
-          <w:rFonts w:hint="eastAsia"/>
           <w:sz w:val="22"/>
           <w:szCs w:val="24"/>
         </w:rPr>
@@ -34914,7 +34915,6 @@
         <w:autoSpaceDE/>
         <w:autoSpaceDN/>
         <w:rPr>
-          <w:rFonts w:hint="eastAsia"/>
           <w:sz w:val="22"/>
           <w:szCs w:val="24"/>
         </w:rPr>
@@ -35394,6 +35394,189 @@
           <w:szCs w:val="24"/>
         </w:rPr>
         <w:t>처리 해주면 된다.</w:t>
+      </w:r>
+    </w:p>
+    <w:p>
+      <w:pPr>
+        <w:widowControl/>
+        <w:wordWrap/>
+        <w:autoSpaceDE/>
+        <w:autoSpaceDN/>
+        <w:rPr>
+          <w:sz w:val="22"/>
+          <w:szCs w:val="24"/>
+        </w:rPr>
+      </w:pPr>
+    </w:p>
+    <w:p>
+      <w:pPr>
+        <w:widowControl/>
+        <w:wordWrap/>
+        <w:autoSpaceDE/>
+        <w:autoSpaceDN/>
+        <w:rPr>
+          <w:sz w:val="22"/>
+          <w:szCs w:val="24"/>
+        </w:rPr>
+      </w:pPr>
+      <w:r>
+        <w:rPr>
+          <w:rFonts w:hint="eastAsia"/>
+          <w:sz w:val="22"/>
+          <w:szCs w:val="24"/>
+        </w:rPr>
+        <w:t xml:space="preserve">이동시 상대방의 </w:t>
+      </w:r>
+      <w:proofErr w:type="spellStart"/>
+      <w:r>
+        <w:rPr>
+          <w:sz w:val="22"/>
+          <w:szCs w:val="24"/>
+        </w:rPr>
+        <w:t>view_list</w:t>
+      </w:r>
+      <w:proofErr w:type="spellEnd"/>
+      <w:r>
+        <w:rPr>
+          <w:rFonts w:hint="eastAsia"/>
+          <w:sz w:val="22"/>
+          <w:szCs w:val="24"/>
+        </w:rPr>
+        <w:t xml:space="preserve">를 조작하지 않는 대신 상대방에게 접근/이동/이탈을 메시지로 보내는 방식을 사용하면 </w:t>
+      </w:r>
+      <w:proofErr w:type="spellStart"/>
+      <w:r>
+        <w:rPr>
+          <w:rFonts w:hint="eastAsia"/>
+          <w:sz w:val="22"/>
+          <w:szCs w:val="24"/>
+        </w:rPr>
+        <w:t>뷰리스트에</w:t>
+      </w:r>
+      <w:proofErr w:type="spellEnd"/>
+      <w:r>
+        <w:rPr>
+          <w:rFonts w:hint="eastAsia"/>
+          <w:sz w:val="22"/>
+          <w:szCs w:val="24"/>
+        </w:rPr>
+        <w:t xml:space="preserve"> </w:t>
+      </w:r>
+      <w:r>
+        <w:rPr>
+          <w:sz w:val="22"/>
+          <w:szCs w:val="24"/>
+        </w:rPr>
+        <w:t>mutex</w:t>
+      </w:r>
+      <w:r>
+        <w:rPr>
+          <w:rFonts w:hint="eastAsia"/>
+          <w:sz w:val="22"/>
+          <w:szCs w:val="24"/>
+        </w:rPr>
+        <w:t>를 쓸 필요가 없어진다.</w:t>
+      </w:r>
+    </w:p>
+    <w:p>
+      <w:pPr>
+        <w:widowControl/>
+        <w:wordWrap/>
+        <w:autoSpaceDE/>
+        <w:autoSpaceDN/>
+        <w:rPr>
+          <w:rFonts w:hint="eastAsia"/>
+          <w:sz w:val="22"/>
+          <w:szCs w:val="24"/>
+        </w:rPr>
+      </w:pPr>
+      <w:proofErr w:type="spellStart"/>
+      <w:r>
+        <w:rPr>
+          <w:sz w:val="22"/>
+          <w:szCs w:val="24"/>
+        </w:rPr>
+        <w:t>Non blocking</w:t>
+      </w:r>
+      <w:proofErr w:type="spellEnd"/>
+      <w:r>
+        <w:rPr>
+          <w:sz w:val="22"/>
+          <w:szCs w:val="24"/>
+        </w:rPr>
+        <w:t xml:space="preserve"> concurrent queue</w:t>
+      </w:r>
+      <w:r>
+        <w:rPr>
+          <w:rFonts w:hint="eastAsia"/>
+          <w:sz w:val="22"/>
+          <w:szCs w:val="24"/>
+        </w:rPr>
+        <w:t>가 필요하다</w:t>
+      </w:r>
+      <w:r>
+        <w:rPr>
+          <w:sz w:val="22"/>
+          <w:szCs w:val="24"/>
+        </w:rPr>
+        <w:t xml:space="preserve">, </w:t>
+      </w:r>
+      <w:r>
+        <w:rPr>
+          <w:rFonts w:hint="eastAsia"/>
+          <w:sz w:val="22"/>
+          <w:szCs w:val="24"/>
+        </w:rPr>
+        <w:t xml:space="preserve">그리고 현재 </w:t>
+      </w:r>
+      <w:r>
+        <w:rPr>
+          <w:sz w:val="22"/>
+          <w:szCs w:val="24"/>
+        </w:rPr>
+        <w:t xml:space="preserve">new </w:t>
+      </w:r>
+      <w:proofErr w:type="spellStart"/>
+      <w:r>
+        <w:rPr>
+          <w:sz w:val="22"/>
+          <w:szCs w:val="24"/>
+        </w:rPr>
+        <w:t>viewlist</w:t>
+      </w:r>
+      <w:proofErr w:type="spellEnd"/>
+      <w:r>
+        <w:rPr>
+          <w:sz w:val="22"/>
+          <w:szCs w:val="24"/>
+        </w:rPr>
+        <w:t xml:space="preserve"> </w:t>
+      </w:r>
+      <w:r>
+        <w:rPr>
+          <w:rFonts w:hint="eastAsia"/>
+          <w:sz w:val="22"/>
+          <w:szCs w:val="24"/>
+        </w:rPr>
+        <w:t xml:space="preserve">만들 때 모든 클라이언트를 검색하게 되어있는데 스스로 섹터 분할을 구현하면 뷰 리스트를 최적화 할 수 </w:t>
+      </w:r>
+      <w:proofErr w:type="spellStart"/>
+      <w:r>
+        <w:rPr>
+          <w:rFonts w:hint="eastAsia"/>
+          <w:sz w:val="22"/>
+          <w:szCs w:val="24"/>
+        </w:rPr>
+        <w:t>있을거임</w:t>
+      </w:r>
+      <w:proofErr w:type="spellEnd"/>
+      <w:r>
+        <w:rPr>
+          <w:rFonts w:hint="eastAsia"/>
+          <w:sz w:val="22"/>
+          <w:szCs w:val="24"/>
+        </w:rPr>
+        <w:t>.</w:t>
       </w:r>
     </w:p>
     <w:p>
@@ -36247,11 +36430,184 @@
         <w:autoSpaceDE/>
         <w:autoSpaceDN/>
         <w:rPr>
-          <w:rFonts w:hint="eastAsia"/>
-          <w:sz w:val="22"/>
-          <w:szCs w:val="24"/>
-        </w:rPr>
-      </w:pPr>
+          <w:sz w:val="22"/>
+          <w:szCs w:val="24"/>
+        </w:rPr>
+      </w:pPr>
+      <w:r>
+        <w:rPr>
+          <w:sz w:val="22"/>
+          <w:szCs w:val="24"/>
+        </w:rPr>
+        <w:br w:type="page"/>
+      </w:r>
+    </w:p>
+    <w:p>
+      <w:pPr>
+        <w:widowControl/>
+        <w:wordWrap/>
+        <w:autoSpaceDE/>
+        <w:autoSpaceDN/>
+        <w:rPr>
+          <w:b/>
+          <w:bCs/>
+          <w:sz w:val="22"/>
+          <w:szCs w:val="24"/>
+        </w:rPr>
+      </w:pPr>
+      <w:r>
+        <w:rPr>
+          <w:rFonts w:hint="eastAsia"/>
+          <w:b/>
+          <w:bCs/>
+          <w:sz w:val="22"/>
+          <w:szCs w:val="24"/>
+        </w:rPr>
+        <w:lastRenderedPageBreak/>
+        <w:t>&lt;</w:t>
+      </w:r>
+      <w:proofErr w:type="spellStart"/>
+      <w:r>
+        <w:rPr>
+          <w:rFonts w:hint="eastAsia"/>
+          <w:b/>
+          <w:bCs/>
+          <w:sz w:val="22"/>
+          <w:szCs w:val="24"/>
+        </w:rPr>
+        <w:t>n</w:t>
+      </w:r>
+      <w:r>
+        <w:rPr>
+          <w:b/>
+          <w:bCs/>
+          <w:sz w:val="22"/>
+          <w:szCs w:val="24"/>
+        </w:rPr>
+        <w:t>pc</w:t>
+      </w:r>
+      <w:proofErr w:type="spellEnd"/>
+      <w:r>
+        <w:rPr>
+          <w:b/>
+          <w:bCs/>
+          <w:sz w:val="22"/>
+          <w:szCs w:val="24"/>
+        </w:rPr>
+        <w:t xml:space="preserve"> </w:t>
+      </w:r>
+      <w:r>
+        <w:rPr>
+          <w:rFonts w:hint="eastAsia"/>
+          <w:b/>
+          <w:bCs/>
+          <w:sz w:val="22"/>
+          <w:szCs w:val="24"/>
+        </w:rPr>
+        <w:t>및 타이머</w:t>
+      </w:r>
+      <w:r>
+        <w:rPr>
+          <w:b/>
+          <w:bCs/>
+          <w:sz w:val="22"/>
+          <w:szCs w:val="24"/>
+        </w:rPr>
+        <w:t>&gt;</w:t>
+      </w:r>
+    </w:p>
+    <w:p>
+      <w:pPr>
+        <w:widowControl/>
+        <w:wordWrap/>
+        <w:autoSpaceDE/>
+        <w:autoSpaceDN/>
+        <w:rPr>
+          <w:rFonts w:hint="eastAsia"/>
+          <w:sz w:val="22"/>
+          <w:szCs w:val="24"/>
+        </w:rPr>
+      </w:pPr>
+      <w:proofErr w:type="spellStart"/>
+      <w:r>
+        <w:rPr>
+          <w:sz w:val="22"/>
+          <w:szCs w:val="24"/>
+        </w:rPr>
+        <w:t>Npc</w:t>
+      </w:r>
+      <w:proofErr w:type="spellEnd"/>
+      <w:r>
+        <w:rPr>
+          <w:rFonts w:hint="eastAsia"/>
+          <w:sz w:val="22"/>
+          <w:szCs w:val="24"/>
+        </w:rPr>
+        <w:t xml:space="preserve">가 </w:t>
+      </w:r>
+      <w:proofErr w:type="spellStart"/>
+      <w:r>
+        <w:rPr>
+          <w:rFonts w:hint="eastAsia"/>
+          <w:sz w:val="22"/>
+          <w:szCs w:val="24"/>
+        </w:rPr>
+        <w:t>움직일때마다</w:t>
+      </w:r>
+      <w:proofErr w:type="spellEnd"/>
+      <w:r>
+        <w:rPr>
+          <w:rFonts w:hint="eastAsia"/>
+          <w:sz w:val="22"/>
+          <w:szCs w:val="24"/>
+        </w:rPr>
+        <w:t xml:space="preserve"> 패킷을 보내면 네트워크에 과부화가 온다,</w:t>
+      </w:r>
+      <w:r>
+        <w:rPr>
+          <w:sz w:val="22"/>
+          <w:szCs w:val="24"/>
+        </w:rPr>
+        <w:t xml:space="preserve"> </w:t>
+      </w:r>
+      <w:r>
+        <w:rPr>
+          <w:rFonts w:hint="eastAsia"/>
+          <w:sz w:val="22"/>
+          <w:szCs w:val="24"/>
+        </w:rPr>
+        <w:t>그래서 특정 시간차를 두고 그때마다 패킷을 보내야함,</w:t>
+      </w:r>
+      <w:r>
+        <w:rPr>
+          <w:sz w:val="22"/>
+          <w:szCs w:val="24"/>
+        </w:rPr>
+        <w:t xml:space="preserve"> </w:t>
+      </w:r>
+      <w:r>
+        <w:rPr>
+          <w:rFonts w:hint="eastAsia"/>
+          <w:sz w:val="22"/>
+          <w:szCs w:val="24"/>
+        </w:rPr>
+        <w:t>그게 바로 s</w:t>
+      </w:r>
+      <w:r>
+        <w:rPr>
+          <w:sz w:val="22"/>
+          <w:szCs w:val="24"/>
+        </w:rPr>
+        <w:t xml:space="preserve">tep </w:t>
+      </w:r>
+      <w:r>
+        <w:rPr>
+          <w:rFonts w:hint="eastAsia"/>
+          <w:sz w:val="22"/>
+          <w:szCs w:val="24"/>
+        </w:rPr>
+        <w:t>및 타이머.</w:t>
+      </w:r>
     </w:p>
     <w:sectPr>
       <w:type w:val="continuous"/>

</xml_diff>

<commit_message>
change client class, npc ing
</commit_message>
<xml_diff>
--- a/Server/CartoonWarServer/IOCP정리ing.docx
+++ b/Server/CartoonWarServer/IOCP정리ing.docx
@@ -35485,7 +35485,6 @@
         <w:autoSpaceDE/>
         <w:autoSpaceDN/>
         <w:rPr>
-          <w:rFonts w:hint="eastAsia"/>
           <w:sz w:val="22"/>
           <w:szCs w:val="24"/>
         </w:rPr>
@@ -36523,7 +36522,6 @@
         <w:autoSpaceDE/>
         <w:autoSpaceDN/>
         <w:rPr>
-          <w:rFonts w:hint="eastAsia"/>
           <w:sz w:val="22"/>
           <w:szCs w:val="24"/>
         </w:rPr>
@@ -36607,6 +36605,41 @@
           <w:szCs w:val="24"/>
         </w:rPr>
         <w:t>및 타이머.</w:t>
+      </w:r>
+    </w:p>
+    <w:p>
+      <w:pPr>
+        <w:widowControl/>
+        <w:wordWrap/>
+        <w:autoSpaceDE/>
+        <w:autoSpaceDN/>
+        <w:rPr>
+          <w:sz w:val="22"/>
+          <w:szCs w:val="24"/>
+        </w:rPr>
+      </w:pPr>
+      <w:r>
+        <w:rPr>
+          <w:rFonts w:hint="eastAsia"/>
+          <w:sz w:val="22"/>
+          <w:szCs w:val="24"/>
+        </w:rPr>
+        <w:t>N</w:t>
+      </w:r>
+      <w:r>
+        <w:rPr>
+          <w:sz w:val="22"/>
+          <w:szCs w:val="24"/>
+        </w:rPr>
+        <w:t>PC AI</w:t>
+      </w:r>
+      <w:r>
+        <w:rPr>
+          <w:rFonts w:hint="eastAsia"/>
+          <w:sz w:val="22"/>
+          <w:szCs w:val="24"/>
+        </w:rPr>
+        <w:t>는 타이머 기반의 유한 상태 기계</w:t>
       </w:r>
     </w:p>
     <w:sectPr>

</xml_diff>